<commit_message>
Actualizar app.py, añadir plantilla Word y permisos usuario2
</commit_message>
<xml_diff>
--- a/templates_docx/itinerary_template.docx
+++ b/templates_docx/itinerary_template.docx
@@ -92,125 +92,60 @@
       <w:pPr>
         <w:pStyle w:val="Ttulo3"/>
         <w:rPr>
+          <w:color w:val="2A704D"/>
+          <w:w w:val="90"/>
+          <w:sz w:val="20"/>
+          <w:szCs w:val="20"/>
+        </w:rPr>
+      </w:pPr>
+      <w:r>
+        <w:rPr>
+          <w:color w:val="2A704D"/>
+          <w:w w:val="90"/>
+          <w:sz w:val="20"/>
+          <w:szCs w:val="20"/>
+        </w:rPr>
+        <w:t>Dear</w:t>
+      </w:r>
+      <w:r>
+        <w:rPr>
+          <w:color w:val="2A704D"/>
+          <w:w w:val="90"/>
+          <w:sz w:val="20"/>
+          <w:szCs w:val="20"/>
+        </w:rPr>
+        <w:t xml:space="preserve"> Mr/Ms </w:t>
+      </w:r>
+      <w:r>
+        <w:rPr>
+          <w:color w:val="2A704D"/>
+          <w:spacing w:val="-4"/>
+          <w:w w:val="90"/>
+          <w:sz w:val="20"/>
+          <w:szCs w:val="20"/>
+        </w:rPr>
+        <w:t xml:space="preserve"> </w:t>
+      </w:r>
+      <w:r>
+        <w:rPr>
+          <w:color w:val="2A704D"/>
+          <w:spacing w:val="-4"/>
+          <w:w w:val="90"/>
+          <w:sz w:val="20"/>
+          <w:szCs w:val="20"/>
+        </w:rPr>
+        <w:t>{{ CSV_Guest_NM }}</w:t>
+      </w:r>
+    </w:p>
+    <w:p>
+      <w:pPr>
+        <w:pStyle w:val="Ttulo3"/>
+        <w:rPr>
           <w:b w:val="0"/>
           <w:sz w:val="20"/>
           <w:szCs w:val="20"/>
         </w:rPr>
       </w:pPr>
-      <w:r>
-        <w:rPr>
-          <w:color w:val="2A704D"/>
-          <w:w w:val="90"/>
-          <w:sz w:val="20"/>
-          <w:szCs w:val="20"/>
-        </w:rPr>
-        <w:t>Dear</w:t>
-      </w:r>
-      <w:r>
-        <w:rPr>
-          <w:color w:val="2A704D"/>
-          <w:w w:val="90"/>
-          <w:sz w:val="20"/>
-          <w:szCs w:val="20"/>
-        </w:rPr>
-        <w:t xml:space="preserve"> </w:t>
-      </w:r>
-      <w:proofErr w:type="spellStart"/>
-      <w:r>
-        <w:rPr>
-          <w:color w:val="2A704D"/>
-          <w:w w:val="90"/>
-          <w:sz w:val="20"/>
-          <w:szCs w:val="20"/>
-        </w:rPr>
-        <w:t>Mr</w:t>
-      </w:r>
-      <w:proofErr w:type="spellEnd"/>
-      <w:r>
-        <w:rPr>
-          <w:color w:val="2A704D"/>
-          <w:w w:val="90"/>
-          <w:sz w:val="20"/>
-          <w:szCs w:val="20"/>
-        </w:rPr>
-        <w:t>/</w:t>
-      </w:r>
-      <w:proofErr w:type="spellStart"/>
-      <w:r>
-        <w:rPr>
-          <w:color w:val="2A704D"/>
-          <w:w w:val="90"/>
-          <w:sz w:val="20"/>
-          <w:szCs w:val="20"/>
-        </w:rPr>
-        <w:t>Ms</w:t>
-      </w:r>
-      <w:proofErr w:type="spellEnd"/>
-      <w:r>
-        <w:rPr>
-          <w:color w:val="2A704D"/>
-          <w:w w:val="90"/>
-          <w:sz w:val="20"/>
-          <w:szCs w:val="20"/>
-        </w:rPr>
-        <w:t xml:space="preserve"> </w:t>
-      </w:r>
-      <w:r>
-        <w:rPr>
-          <w:color w:val="2A704D"/>
-          <w:spacing w:val="-4"/>
-          <w:w w:val="90"/>
-          <w:sz w:val="20"/>
-          <w:szCs w:val="20"/>
-        </w:rPr>
-        <w:t xml:space="preserve"> </w:t>
-      </w:r>
-      <w:r>
-        <w:rPr>
-          <w:color w:val="2A704D"/>
-          <w:w w:val="90"/>
-          <w:sz w:val="20"/>
-          <w:szCs w:val="20"/>
-        </w:rPr>
-        <w:fldChar w:fldCharType="begin"/>
-      </w:r>
-      <w:r>
-        <w:rPr>
-          <w:color w:val="2A704D"/>
-          <w:w w:val="90"/>
-          <w:sz w:val="20"/>
-          <w:szCs w:val="20"/>
-        </w:rPr>
-        <w:instrText xml:space="preserve"> MERGEFIELD CSV_Guest_NM </w:instrText>
-      </w:r>
-      <w:r>
-        <w:rPr>
-          <w:color w:val="2A704D"/>
-          <w:w w:val="90"/>
-          <w:sz w:val="20"/>
-          <w:szCs w:val="20"/>
-        </w:rPr>
-        <w:fldChar w:fldCharType="separate"/>
-      </w:r>
-      <w:r>
-        <w:rPr>
-          <w:noProof/>
-          <w:color w:val="2A704D"/>
-          <w:w w:val="90"/>
-          <w:sz w:val="20"/>
-          <w:szCs w:val="20"/>
-        </w:rPr>
-        <w:t>«CSV_Guest_NM»</w:t>
-      </w:r>
-      <w:r>
-        <w:rPr>
-          <w:color w:val="2A704D"/>
-          <w:w w:val="90"/>
-          <w:sz w:val="20"/>
-          <w:szCs w:val="20"/>
-        </w:rPr>
-        <w:fldChar w:fldCharType="end"/>
-      </w:r>
     </w:p>
     <w:p>
       <w:pPr>
@@ -262,7 +197,6 @@
         </w:rPr>
         <w:t xml:space="preserve"> </w:t>
       </w:r>
-      <w:proofErr w:type="spellStart"/>
       <w:r>
         <w:rPr>
           <w:rFonts w:ascii="Arial" w:hAnsi="Arial" w:cs="Arial"/>
@@ -271,7 +205,6 @@
         </w:rPr>
         <w:t>Chablé</w:t>
       </w:r>
-      <w:proofErr w:type="spellEnd"/>
       <w:r>
         <w:rPr>
           <w:rFonts w:ascii="Arial" w:hAnsi="Arial" w:cs="Arial"/>
@@ -949,10 +882,10 @@
       <w:pPr>
         <w:pStyle w:val="Ttulo3"/>
         <w:rPr>
-          <w:b w:val="0"/>
-          <w:bCs w:val="0"/>
-          <w:color w:val="332E2B"/>
-          <w:w w:val="85"/>
+          <w:noProof/>
+          <w:color w:val="706D6B"/>
+          <w:w w:val="85"/>
+          <w:lang w:val="es-MX"/>
         </w:rPr>
       </w:pPr>
       <w:r>
@@ -990,7 +923,26 @@
           <w:color w:val="706D6B"/>
           <w:w w:val="85"/>
         </w:rPr>
-        <w:t>«CSV_Nights_Qty»</w:t>
+        <w:t>{{</w:t>
+      </w:r>
+      <w:r>
+        <w:rPr>
+          <w:noProof/>
+          <w:color w:val="706D6B"/>
+          <w:w w:val="85"/>
+          <w:lang w:val="es-MX"/>
+        </w:rPr>
+        <w:t>CSV_Nights_Qty</w:t>
+      </w:r>
+      <w:r>
+        <w:rPr>
+          <w:b w:val="0"/>
+          <w:bCs w:val="0"/>
+          <w:noProof/>
+          <w:color w:val="706D6B"/>
+          <w:w w:val="85"/>
+        </w:rPr>
+        <w:t xml:space="preserve"> }}</w:t>
       </w:r>
       <w:r>
         <w:rPr>
@@ -1038,36 +990,8 @@
           <w:w w:val="85"/>
           <w:lang w:val="es-MX"/>
         </w:rPr>
-        <w:t xml:space="preserve">Reason </w:t>
-      </w:r>
-      <w:proofErr w:type="spellStart"/>
-      <w:r>
-        <w:rPr>
-          <w:color w:val="332E2B"/>
-          <w:w w:val="85"/>
-          <w:lang w:val="es-MX"/>
-        </w:rPr>
-        <w:t>for</w:t>
-      </w:r>
-      <w:proofErr w:type="spellEnd"/>
-      <w:r>
-        <w:rPr>
-          <w:color w:val="332E2B"/>
-          <w:w w:val="85"/>
-          <w:lang w:val="es-MX"/>
-        </w:rPr>
-        <w:t xml:space="preserve"> </w:t>
-      </w:r>
-      <w:proofErr w:type="spellStart"/>
-      <w:r>
-        <w:rPr>
-          <w:color w:val="332E2B"/>
-          <w:w w:val="85"/>
-          <w:lang w:val="es-MX"/>
-        </w:rPr>
-        <w:t>Travel</w:t>
-      </w:r>
-      <w:proofErr w:type="spellEnd"/>
+        <w:t>Reason for Travel</w:t>
+      </w:r>
       <w:r>
         <w:rPr>
           <w:color w:val="706D6B"/>
@@ -1307,34 +1231,14 @@
           <w:lang w:val="es-MX"/>
         </w:rPr>
       </w:pPr>
-      <w:proofErr w:type="spellStart"/>
       <w:r>
         <w:rPr>
           <w:color w:val="332E2B"/>
           <w:w w:val="85"/>
           <w:lang w:val="es-MX"/>
         </w:rPr>
-        <w:t>Companion</w:t>
-      </w:r>
-      <w:proofErr w:type="spellEnd"/>
-      <w:r>
-        <w:rPr>
-          <w:color w:val="332E2B"/>
-          <w:w w:val="85"/>
-          <w:lang w:val="es-MX"/>
-        </w:rPr>
-        <w:t xml:space="preserve"> </w:t>
-      </w:r>
-      <w:proofErr w:type="spellStart"/>
-      <w:r>
-        <w:rPr>
-          <w:color w:val="332E2B"/>
-          <w:w w:val="85"/>
-          <w:lang w:val="es-MX"/>
-        </w:rPr>
-        <w:t>Details</w:t>
-      </w:r>
-      <w:proofErr w:type="spellEnd"/>
+        <w:t>Companion Details</w:t>
+      </w:r>
       <w:r>
         <w:rPr>
           <w:color w:val="2A704D"/>
@@ -1417,16 +1321,15 @@
           <w:w w:val="85"/>
           <w:lang w:val="es-MX"/>
         </w:rPr>
-        <w:t>¿</w:t>
-      </w:r>
-      <w:proofErr w:type="spellStart"/>
+        <w:t>¿A</w:t>
+      </w:r>
       <w:r>
         <w:rPr>
           <w:color w:val="332E2B"/>
           <w:w w:val="85"/>
           <w:lang w:val="es-MX"/>
         </w:rPr>
-        <w:t>A</w:t>
+        <w:t>l</w:t>
       </w:r>
       <w:r>
         <w:rPr>
@@ -1434,7 +1337,7 @@
           <w:w w:val="85"/>
           <w:lang w:val="es-MX"/>
         </w:rPr>
-        <w:t>l</w:t>
+        <w:t>lergi</w:t>
       </w:r>
       <w:r>
         <w:rPr>
@@ -1442,7 +1345,7 @@
           <w:w w:val="85"/>
           <w:lang w:val="es-MX"/>
         </w:rPr>
-        <w:t>lergi</w:t>
+        <w:t>e</w:t>
       </w:r>
       <w:r>
         <w:rPr>
@@ -1450,24 +1353,7 @@
           <w:w w:val="85"/>
           <w:lang w:val="es-MX"/>
         </w:rPr>
-        <w:t>e</w:t>
-      </w:r>
-      <w:r>
-        <w:rPr>
-          <w:color w:val="332E2B"/>
-          <w:w w:val="85"/>
-          <w:lang w:val="es-MX"/>
-        </w:rPr>
-        <w:t>s</w:t>
-      </w:r>
-      <w:proofErr w:type="spellEnd"/>
-      <w:r>
-        <w:rPr>
-          <w:color w:val="332E2B"/>
-          <w:w w:val="85"/>
-          <w:lang w:val="es-MX"/>
-        </w:rPr>
-        <w:t>?</w:t>
+        <w:t>s?</w:t>
       </w:r>
     </w:p>
     <w:p>
@@ -1556,52 +1442,14 @@
           <w:lang w:val="es-MX"/>
         </w:rPr>
       </w:pPr>
-      <w:proofErr w:type="spellStart"/>
       <w:r>
         <w:rPr>
           <w:color w:val="332E2B"/>
           <w:w w:val="85"/>
           <w:lang w:val="es-MX"/>
         </w:rPr>
-        <w:t>Preferred</w:t>
-      </w:r>
-      <w:proofErr w:type="spellEnd"/>
-      <w:r>
-        <w:rPr>
-          <w:color w:val="332E2B"/>
-          <w:w w:val="85"/>
-          <w:lang w:val="es-MX"/>
-        </w:rPr>
-        <w:t xml:space="preserve"> </w:t>
-      </w:r>
-      <w:proofErr w:type="spellStart"/>
-      <w:r>
-        <w:rPr>
-          <w:color w:val="332E2B"/>
-          <w:w w:val="85"/>
-          <w:lang w:val="es-MX"/>
-        </w:rPr>
-        <w:t>Drinks</w:t>
-      </w:r>
-      <w:proofErr w:type="spellEnd"/>
-      <w:r>
-        <w:rPr>
-          <w:color w:val="332E2B"/>
-          <w:w w:val="85"/>
-          <w:lang w:val="es-MX"/>
-        </w:rPr>
-        <w:t xml:space="preserve"> and </w:t>
-      </w:r>
-      <w:proofErr w:type="spellStart"/>
-      <w:r>
-        <w:rPr>
-          <w:color w:val="332E2B"/>
-          <w:w w:val="85"/>
-          <w:lang w:val="es-MX"/>
-        </w:rPr>
-        <w:t>Dishes</w:t>
-      </w:r>
-      <w:proofErr w:type="spellEnd"/>
+        <w:t>Preferred Drinks and Dishes</w:t>
+      </w:r>
       <w:r>
         <w:rPr>
           <w:color w:val="332E2B"/>
@@ -1688,52 +1536,14 @@
           <w:lang w:val="es-MX"/>
         </w:rPr>
       </w:pPr>
-      <w:proofErr w:type="spellStart"/>
       <w:r>
         <w:rPr>
           <w:color w:val="332E2B"/>
           <w:w w:val="85"/>
           <w:lang w:val="es-MX"/>
         </w:rPr>
-        <w:t>Coffee</w:t>
-      </w:r>
-      <w:proofErr w:type="spellEnd"/>
-      <w:r>
-        <w:rPr>
-          <w:color w:val="332E2B"/>
-          <w:w w:val="85"/>
-          <w:lang w:val="es-MX"/>
-        </w:rPr>
-        <w:t xml:space="preserve"> and </w:t>
-      </w:r>
-      <w:proofErr w:type="spellStart"/>
-      <w:r>
-        <w:rPr>
-          <w:color w:val="332E2B"/>
-          <w:w w:val="85"/>
-          <w:lang w:val="es-MX"/>
-        </w:rPr>
-        <w:t>Dairy</w:t>
-      </w:r>
-      <w:proofErr w:type="spellEnd"/>
-      <w:r>
-        <w:rPr>
-          <w:color w:val="332E2B"/>
-          <w:w w:val="85"/>
-          <w:lang w:val="es-MX"/>
-        </w:rPr>
-        <w:t xml:space="preserve"> </w:t>
-      </w:r>
-      <w:proofErr w:type="spellStart"/>
-      <w:r>
-        <w:rPr>
-          <w:color w:val="332E2B"/>
-          <w:w w:val="85"/>
-          <w:lang w:val="es-MX"/>
-        </w:rPr>
-        <w:t>Preference</w:t>
-      </w:r>
-      <w:proofErr w:type="spellEnd"/>
+        <w:t>Coffee and Dairy Preference</w:t>
+      </w:r>
       <w:r>
         <w:rPr>
           <w:color w:val="332E2B"/>
@@ -1820,34 +1630,14 @@
           <w:lang w:val="es-MX"/>
         </w:rPr>
       </w:pPr>
-      <w:proofErr w:type="spellStart"/>
       <w:r>
         <w:rPr>
           <w:color w:val="332E2B"/>
           <w:w w:val="85"/>
           <w:lang w:val="es-MX"/>
         </w:rPr>
-        <w:t>Celebration</w:t>
-      </w:r>
-      <w:proofErr w:type="spellEnd"/>
-      <w:r>
-        <w:rPr>
-          <w:color w:val="332E2B"/>
-          <w:w w:val="85"/>
-          <w:lang w:val="es-MX"/>
-        </w:rPr>
-        <w:t xml:space="preserve"> </w:t>
-      </w:r>
-      <w:proofErr w:type="spellStart"/>
-      <w:r>
-        <w:rPr>
-          <w:color w:val="332E2B"/>
-          <w:w w:val="85"/>
-          <w:lang w:val="es-MX"/>
-        </w:rPr>
-        <w:t>Amenity</w:t>
-      </w:r>
-      <w:proofErr w:type="spellEnd"/>
+        <w:t>Celebration Amenity</w:t>
+      </w:r>
       <w:r>
         <w:rPr>
           <w:color w:val="332E2B"/>
@@ -2041,34 +1831,14 @@
           <w:lang w:val="es-MX"/>
         </w:rPr>
       </w:pPr>
-      <w:proofErr w:type="spellStart"/>
       <w:r>
         <w:rPr>
           <w:color w:val="332E2B"/>
           <w:w w:val="85"/>
           <w:lang w:val="es-MX"/>
         </w:rPr>
-        <w:t>Additional</w:t>
-      </w:r>
-      <w:proofErr w:type="spellEnd"/>
-      <w:r>
-        <w:rPr>
-          <w:color w:val="332E2B"/>
-          <w:w w:val="85"/>
-          <w:lang w:val="es-MX"/>
-        </w:rPr>
-        <w:t xml:space="preserve"> </w:t>
-      </w:r>
-      <w:proofErr w:type="spellStart"/>
-      <w:r>
-        <w:rPr>
-          <w:color w:val="332E2B"/>
-          <w:w w:val="85"/>
-          <w:lang w:val="es-MX"/>
-        </w:rPr>
-        <w:t>Comments</w:t>
-      </w:r>
-      <w:proofErr w:type="spellEnd"/>
+        <w:t>Additional Comments</w:t>
+      </w:r>
     </w:p>
     <w:p>
       <w:pPr>
@@ -2207,7 +1977,6 @@
           <w:noProof/>
           <w:sz w:val="20"/>
         </w:rPr>
-        <w:lastRenderedPageBreak/>
         <mc:AlternateContent>
           <mc:Choice Requires="wps">
             <w:drawing>
@@ -2283,23 +2052,13 @@
           </mc:Fallback>
         </mc:AlternateContent>
       </w:r>
-      <w:proofErr w:type="spellStart"/>
       <w:r>
         <w:rPr>
           <w:color w:val="2A704D"/>
           <w:w w:val="85"/>
           <w:lang w:val="es-MX"/>
         </w:rPr>
-        <w:t>Monday</w:t>
-      </w:r>
-      <w:proofErr w:type="spellEnd"/>
-      <w:r>
-        <w:rPr>
-          <w:color w:val="2A704D"/>
-          <w:w w:val="85"/>
-          <w:lang w:val="es-MX"/>
-        </w:rPr>
-        <w:t>,</w:t>
+        <w:t>Monday,</w:t>
       </w:r>
       <w:r>
         <w:rPr>
@@ -2396,9 +2155,8 @@
           <w:w w:val="85"/>
           <w:sz w:val="18"/>
         </w:rPr>
-        <w:t>“</w:t>
-      </w:r>
-      <w:proofErr w:type="spellStart"/>
+        <w:t>“Exper</w:t>
+      </w:r>
       <w:r>
         <w:rPr>
           <w:rFonts w:ascii="Arial" w:hAnsi="Arial" w:cs="Arial"/>
@@ -2407,41 +2165,8 @@
           <w:w w:val="85"/>
           <w:sz w:val="18"/>
         </w:rPr>
-        <w:t>Exper</w:t>
-      </w:r>
-      <w:r>
-        <w:rPr>
-          <w:rFonts w:ascii="Arial" w:hAnsi="Arial" w:cs="Arial"/>
-          <w:b/>
-          <w:color w:val="332E2B"/>
-          <w:w w:val="85"/>
-          <w:sz w:val="18"/>
-        </w:rPr>
-        <w:t>iencia</w:t>
-      </w:r>
-      <w:proofErr w:type="spellEnd"/>
-      <w:r>
-        <w:rPr>
-          <w:rFonts w:ascii="Arial" w:hAnsi="Arial" w:cs="Arial"/>
-          <w:b/>
-          <w:color w:val="332E2B"/>
-          <w:w w:val="85"/>
-          <w:sz w:val="18"/>
-        </w:rPr>
-        <w:t xml:space="preserve"> </w:t>
-      </w:r>
-      <w:proofErr w:type="spellStart"/>
-      <w:r>
-        <w:rPr>
-          <w:rFonts w:ascii="Arial" w:hAnsi="Arial" w:cs="Arial"/>
-          <w:b/>
-          <w:color w:val="332E2B"/>
-          <w:w w:val="85"/>
-          <w:sz w:val="18"/>
-        </w:rPr>
-        <w:t>transformadora</w:t>
-      </w:r>
-      <w:proofErr w:type="spellEnd"/>
+        <w:t>iencia transformadora</w:t>
+      </w:r>
       <w:r>
         <w:rPr>
           <w:rFonts w:ascii="Arial" w:hAnsi="Arial" w:cs="Arial"/>
@@ -2520,27 +2245,7 @@
           <w:sz w:val="16"/>
           <w:szCs w:val="20"/>
         </w:rPr>
-        <w:t xml:space="preserve">17:00 – 18:00 </w:t>
-      </w:r>
-      <w:proofErr w:type="spellStart"/>
-      <w:r>
-        <w:rPr>
-          <w:rFonts w:ascii="Arial" w:hAnsi="Arial" w:cs="Arial"/>
-          <w:color w:val="7E7E7E"/>
-          <w:sz w:val="16"/>
-          <w:szCs w:val="20"/>
-        </w:rPr>
-        <w:t>hrs</w:t>
-      </w:r>
-      <w:proofErr w:type="spellEnd"/>
-      <w:r>
-        <w:rPr>
-          <w:rFonts w:ascii="Arial" w:hAnsi="Arial" w:cs="Arial"/>
-          <w:color w:val="7E7E7E"/>
-          <w:sz w:val="16"/>
-          <w:szCs w:val="20"/>
-        </w:rPr>
-        <w:t xml:space="preserve"> </w:t>
+        <w:t xml:space="preserve">17:00 – 18:00 hrs </w:t>
       </w:r>
       <w:r>
         <w:rPr>
@@ -2646,51 +2351,7 @@
           <w:w w:val="90"/>
           <w:sz w:val="18"/>
         </w:rPr>
-        <w:t>“</w:t>
-      </w:r>
-      <w:proofErr w:type="spellStart"/>
-      <w:r>
-        <w:rPr>
-          <w:rFonts w:ascii="Arial" w:hAnsi="Arial" w:cs="Arial"/>
-          <w:b/>
-          <w:color w:val="332E2B"/>
-          <w:w w:val="90"/>
-          <w:sz w:val="18"/>
-        </w:rPr>
-        <w:t>Experiencia</w:t>
-      </w:r>
-      <w:proofErr w:type="spellEnd"/>
-      <w:r>
-        <w:rPr>
-          <w:rFonts w:ascii="Arial" w:hAnsi="Arial" w:cs="Arial"/>
-          <w:b/>
-          <w:color w:val="332E2B"/>
-          <w:w w:val="90"/>
-          <w:sz w:val="18"/>
-        </w:rPr>
-        <w:t xml:space="preserve"> </w:t>
-      </w:r>
-      <w:proofErr w:type="spellStart"/>
-      <w:r>
-        <w:rPr>
-          <w:rFonts w:ascii="Arial" w:hAnsi="Arial" w:cs="Arial"/>
-          <w:b/>
-          <w:color w:val="332E2B"/>
-          <w:w w:val="90"/>
-          <w:sz w:val="18"/>
-        </w:rPr>
-        <w:t>grupal</w:t>
-      </w:r>
-      <w:proofErr w:type="spellEnd"/>
-      <w:r>
-        <w:rPr>
-          <w:rFonts w:ascii="Arial" w:hAnsi="Arial" w:cs="Arial"/>
-          <w:b/>
-          <w:color w:val="332E2B"/>
-          <w:w w:val="90"/>
-          <w:sz w:val="18"/>
-        </w:rPr>
-        <w:t>”</w:t>
+        <w:t>“Experiencia grupal”</w:t>
       </w:r>
       <w:r>
         <w:rPr>
@@ -2754,20 +2415,8 @@
           <w:sz w:val="16"/>
           <w:szCs w:val="20"/>
         </w:rPr>
-        <w:t xml:space="preserve">19:00 </w:t>
-      </w:r>
-      <w:proofErr w:type="spellStart"/>
-      <w:r>
-        <w:rPr>
-          <w:rFonts w:ascii="Arial" w:hAnsi="Arial" w:cs="Arial"/>
-          <w:bCs/>
-          <w:color w:val="7E7E7E"/>
-          <w:sz w:val="16"/>
-          <w:szCs w:val="20"/>
-        </w:rPr>
-        <w:t>hrs</w:t>
-      </w:r>
-      <w:proofErr w:type="spellEnd"/>
+        <w:t>19:00 hrs</w:t>
+      </w:r>
     </w:p>
     <w:p>
       <w:pPr>
@@ -2907,20 +2556,8 @@
           <w:sz w:val="16"/>
           <w:szCs w:val="20"/>
         </w:rPr>
-        <w:t xml:space="preserve">19:00 </w:t>
-      </w:r>
-      <w:proofErr w:type="spellStart"/>
-      <w:r>
-        <w:rPr>
-          <w:rFonts w:ascii="Arial" w:hAnsi="Arial" w:cs="Arial"/>
-          <w:bCs/>
-          <w:color w:val="7E7E7E"/>
-          <w:sz w:val="16"/>
-          <w:szCs w:val="20"/>
-        </w:rPr>
-        <w:t>hrs</w:t>
-      </w:r>
-      <w:proofErr w:type="spellEnd"/>
+        <w:t>19:00 hrs</w:t>
+      </w:r>
     </w:p>
     <w:p>
       <w:pPr>
@@ -3117,7 +2754,6 @@
         </w:rPr>
         <w:t xml:space="preserve"> </w:t>
       </w:r>
-      <w:proofErr w:type="gramStart"/>
       <w:r>
         <w:rPr>
           <w:color w:val="2A704D"/>
@@ -3133,7 +2769,6 @@
         </w:rPr>
         <w:t>th</w:t>
       </w:r>
-      <w:proofErr w:type="gramEnd"/>
       <w:r>
         <w:rPr>
           <w:color w:val="2A704D"/>
@@ -3185,51 +2820,7 @@
           <w:w w:val="85"/>
           <w:sz w:val="18"/>
         </w:rPr>
-        <w:t>“</w:t>
-      </w:r>
-      <w:proofErr w:type="spellStart"/>
-      <w:r>
-        <w:rPr>
-          <w:rFonts w:ascii="Arial" w:hAnsi="Arial" w:cs="Arial"/>
-          <w:b/>
-          <w:color w:val="332E2B"/>
-          <w:w w:val="85"/>
-          <w:sz w:val="18"/>
-        </w:rPr>
-        <w:t>Experiencia</w:t>
-      </w:r>
-      <w:proofErr w:type="spellEnd"/>
-      <w:r>
-        <w:rPr>
-          <w:rFonts w:ascii="Arial" w:hAnsi="Arial" w:cs="Arial"/>
-          <w:b/>
-          <w:color w:val="332E2B"/>
-          <w:w w:val="85"/>
-          <w:sz w:val="18"/>
-        </w:rPr>
-        <w:t xml:space="preserve"> </w:t>
-      </w:r>
-      <w:proofErr w:type="spellStart"/>
-      <w:r>
-        <w:rPr>
-          <w:rFonts w:ascii="Arial" w:hAnsi="Arial" w:cs="Arial"/>
-          <w:b/>
-          <w:color w:val="332E2B"/>
-          <w:w w:val="85"/>
-          <w:sz w:val="18"/>
-        </w:rPr>
-        <w:t>transformadora</w:t>
-      </w:r>
-      <w:proofErr w:type="spellEnd"/>
-      <w:r>
-        <w:rPr>
-          <w:rFonts w:ascii="Arial" w:hAnsi="Arial" w:cs="Arial"/>
-          <w:b/>
-          <w:color w:val="332E2B"/>
-          <w:w w:val="85"/>
-          <w:sz w:val="18"/>
-        </w:rPr>
-        <w:t>”</w:t>
+        <w:t>“Experiencia transformadora”</w:t>
       </w:r>
       <w:r>
         <w:rPr>
@@ -3296,25 +2887,7 @@
           <w:color w:val="7E7E7E"/>
           <w:sz w:val="18"/>
         </w:rPr>
-        <w:t xml:space="preserve">17:00 – 18:00 </w:t>
-      </w:r>
-      <w:proofErr w:type="spellStart"/>
-      <w:r>
-        <w:rPr>
-          <w:rFonts w:ascii="Arial" w:hAnsi="Arial" w:cs="Arial"/>
-          <w:color w:val="7E7E7E"/>
-          <w:sz w:val="18"/>
-        </w:rPr>
-        <w:t>hrs</w:t>
-      </w:r>
-      <w:proofErr w:type="spellEnd"/>
-      <w:r>
-        <w:rPr>
-          <w:rFonts w:ascii="Arial" w:hAnsi="Arial" w:cs="Arial"/>
-          <w:color w:val="7E7E7E"/>
-          <w:sz w:val="18"/>
-        </w:rPr>
-        <w:t xml:space="preserve"> </w:t>
+        <w:t xml:space="preserve">17:00 – 18:00 hrs </w:t>
       </w:r>
       <w:r>
         <w:rPr>
@@ -3414,51 +2987,7 @@
           <w:w w:val="90"/>
           <w:sz w:val="18"/>
         </w:rPr>
-        <w:t>“</w:t>
-      </w:r>
-      <w:proofErr w:type="spellStart"/>
-      <w:r>
-        <w:rPr>
-          <w:rFonts w:ascii="Arial" w:hAnsi="Arial" w:cs="Arial"/>
-          <w:b/>
-          <w:color w:val="332E2B"/>
-          <w:w w:val="90"/>
-          <w:sz w:val="18"/>
-        </w:rPr>
-        <w:t>Experiencia</w:t>
-      </w:r>
-      <w:proofErr w:type="spellEnd"/>
-      <w:r>
-        <w:rPr>
-          <w:rFonts w:ascii="Arial" w:hAnsi="Arial" w:cs="Arial"/>
-          <w:b/>
-          <w:color w:val="332E2B"/>
-          <w:w w:val="90"/>
-          <w:sz w:val="18"/>
-        </w:rPr>
-        <w:t xml:space="preserve"> </w:t>
-      </w:r>
-      <w:proofErr w:type="spellStart"/>
-      <w:r>
-        <w:rPr>
-          <w:rFonts w:ascii="Arial" w:hAnsi="Arial" w:cs="Arial"/>
-          <w:b/>
-          <w:color w:val="332E2B"/>
-          <w:w w:val="90"/>
-          <w:sz w:val="18"/>
-        </w:rPr>
-        <w:t>grupal</w:t>
-      </w:r>
-      <w:proofErr w:type="spellEnd"/>
-      <w:r>
-        <w:rPr>
-          <w:rFonts w:ascii="Arial" w:hAnsi="Arial" w:cs="Arial"/>
-          <w:b/>
-          <w:color w:val="332E2B"/>
-          <w:w w:val="90"/>
-          <w:sz w:val="18"/>
-        </w:rPr>
-        <w:t>”–</w:t>
+        <w:t>“Experiencia grupal”–</w:t>
       </w:r>
       <w:r>
         <w:rPr>
@@ -3529,7 +3058,6 @@
         </w:rPr>
         <w:t xml:space="preserve"> </w:t>
       </w:r>
-      <w:proofErr w:type="spellStart"/>
       <w:r>
         <w:rPr>
           <w:rFonts w:ascii="Arial" w:hAnsi="Arial" w:cs="Arial"/>
@@ -3540,7 +3068,6 @@
         </w:rPr>
         <w:t>hrs</w:t>
       </w:r>
-      <w:proofErr w:type="spellEnd"/>
     </w:p>
     <w:p>
       <w:pPr>
@@ -3758,7 +3285,6 @@
         </w:rPr>
         <w:t xml:space="preserve"> </w:t>
       </w:r>
-      <w:proofErr w:type="spellStart"/>
       <w:r>
         <w:rPr>
           <w:rFonts w:ascii="Arial" w:hAnsi="Arial" w:cs="Arial"/>
@@ -3769,7 +3295,6 @@
         </w:rPr>
         <w:t>hrs</w:t>
       </w:r>
-      <w:proofErr w:type="spellEnd"/>
     </w:p>
     <w:p>
       <w:pPr>
@@ -3954,7 +3479,6 @@
           <w:noProof/>
           <w:sz w:val="20"/>
         </w:rPr>
-        <w:lastRenderedPageBreak/>
         <mc:AlternateContent>
           <mc:Choice Requires="wps">
             <w:drawing>
@@ -4070,7 +3594,6 @@
         </w:rPr>
         <w:t xml:space="preserve"> </w:t>
       </w:r>
-      <w:proofErr w:type="gramStart"/>
       <w:r>
         <w:rPr>
           <w:color w:val="2A704D"/>
@@ -4086,7 +3609,6 @@
         </w:rPr>
         <w:t>th</w:t>
       </w:r>
-      <w:proofErr w:type="gramEnd"/>
       <w:r>
         <w:rPr>
           <w:color w:val="2A704D"/>
@@ -4137,51 +3659,7 @@
           <w:w w:val="85"/>
           <w:sz w:val="18"/>
         </w:rPr>
-        <w:t>“</w:t>
-      </w:r>
-      <w:proofErr w:type="spellStart"/>
-      <w:r>
-        <w:rPr>
-          <w:rFonts w:ascii="Arial" w:hAnsi="Arial" w:cs="Arial"/>
-          <w:b/>
-          <w:color w:val="332E2B"/>
-          <w:w w:val="85"/>
-          <w:sz w:val="18"/>
-        </w:rPr>
-        <w:t>Experiencia</w:t>
-      </w:r>
-      <w:proofErr w:type="spellEnd"/>
-      <w:r>
-        <w:rPr>
-          <w:rFonts w:ascii="Arial" w:hAnsi="Arial" w:cs="Arial"/>
-          <w:b/>
-          <w:color w:val="332E2B"/>
-          <w:w w:val="85"/>
-          <w:sz w:val="18"/>
-        </w:rPr>
-        <w:t xml:space="preserve"> </w:t>
-      </w:r>
-      <w:proofErr w:type="spellStart"/>
-      <w:r>
-        <w:rPr>
-          <w:rFonts w:ascii="Arial" w:hAnsi="Arial" w:cs="Arial"/>
-          <w:b/>
-          <w:color w:val="332E2B"/>
-          <w:w w:val="85"/>
-          <w:sz w:val="18"/>
-        </w:rPr>
-        <w:t>transformadora</w:t>
-      </w:r>
-      <w:proofErr w:type="spellEnd"/>
-      <w:r>
-        <w:rPr>
-          <w:rFonts w:ascii="Arial" w:hAnsi="Arial" w:cs="Arial"/>
-          <w:b/>
-          <w:color w:val="332E2B"/>
-          <w:w w:val="85"/>
-          <w:sz w:val="18"/>
-        </w:rPr>
-        <w:t>”</w:t>
+        <w:t>“Experiencia transformadora”</w:t>
       </w:r>
       <w:r>
         <w:rPr>
@@ -4251,27 +3729,7 @@
           <w:sz w:val="16"/>
           <w:szCs w:val="20"/>
         </w:rPr>
-        <w:t xml:space="preserve">17:00 – 18:00 </w:t>
-      </w:r>
-      <w:proofErr w:type="spellStart"/>
-      <w:r>
-        <w:rPr>
-          <w:rFonts w:ascii="Arial" w:hAnsi="Arial" w:cs="Arial"/>
-          <w:color w:val="7E7E7E"/>
-          <w:sz w:val="16"/>
-          <w:szCs w:val="20"/>
-        </w:rPr>
-        <w:t>hrs</w:t>
-      </w:r>
-      <w:proofErr w:type="spellEnd"/>
-      <w:r>
-        <w:rPr>
-          <w:rFonts w:ascii="Arial" w:hAnsi="Arial" w:cs="Arial"/>
-          <w:color w:val="7E7E7E"/>
-          <w:sz w:val="16"/>
-          <w:szCs w:val="20"/>
-        </w:rPr>
-        <w:t xml:space="preserve"> </w:t>
+        <w:t xml:space="preserve">17:00 – 18:00 hrs </w:t>
       </w:r>
       <w:r>
         <w:rPr>
@@ -4376,51 +3834,7 @@
           <w:w w:val="90"/>
           <w:sz w:val="18"/>
         </w:rPr>
-        <w:t>“</w:t>
-      </w:r>
-      <w:proofErr w:type="spellStart"/>
-      <w:r>
-        <w:rPr>
-          <w:rFonts w:ascii="Arial" w:hAnsi="Arial" w:cs="Arial"/>
-          <w:b/>
-          <w:color w:val="332E2B"/>
-          <w:w w:val="90"/>
-          <w:sz w:val="18"/>
-        </w:rPr>
-        <w:t>Experiencia</w:t>
-      </w:r>
-      <w:proofErr w:type="spellEnd"/>
-      <w:r>
-        <w:rPr>
-          <w:rFonts w:ascii="Arial" w:hAnsi="Arial" w:cs="Arial"/>
-          <w:b/>
-          <w:color w:val="332E2B"/>
-          <w:w w:val="90"/>
-          <w:sz w:val="18"/>
-        </w:rPr>
-        <w:t xml:space="preserve"> </w:t>
-      </w:r>
-      <w:proofErr w:type="spellStart"/>
-      <w:r>
-        <w:rPr>
-          <w:rFonts w:ascii="Arial" w:hAnsi="Arial" w:cs="Arial"/>
-          <w:b/>
-          <w:color w:val="332E2B"/>
-          <w:w w:val="90"/>
-          <w:sz w:val="18"/>
-        </w:rPr>
-        <w:t>grupal</w:t>
-      </w:r>
-      <w:proofErr w:type="spellEnd"/>
-      <w:r>
-        <w:rPr>
-          <w:rFonts w:ascii="Arial" w:hAnsi="Arial" w:cs="Arial"/>
-          <w:b/>
-          <w:color w:val="332E2B"/>
-          <w:w w:val="90"/>
-          <w:sz w:val="18"/>
-        </w:rPr>
-        <w:t>”–</w:t>
+        <w:t>“Experiencia grupal”–</w:t>
       </w:r>
       <w:r>
         <w:rPr>
@@ -4474,20 +3888,8 @@
           <w:sz w:val="16"/>
           <w:szCs w:val="20"/>
         </w:rPr>
-        <w:t xml:space="preserve">19:00 </w:t>
-      </w:r>
-      <w:proofErr w:type="spellStart"/>
-      <w:r>
-        <w:rPr>
-          <w:rFonts w:ascii="Arial" w:hAnsi="Arial" w:cs="Arial"/>
-          <w:bCs/>
-          <w:color w:val="7E7E7E"/>
-          <w:sz w:val="16"/>
-          <w:szCs w:val="20"/>
-        </w:rPr>
-        <w:t>hrs</w:t>
-      </w:r>
-      <w:proofErr w:type="spellEnd"/>
+        <w:t>19:00 hrs</w:t>
+      </w:r>
     </w:p>
     <w:p>
       <w:pPr>
@@ -4627,20 +4029,8 @@
           <w:sz w:val="16"/>
           <w:szCs w:val="20"/>
         </w:rPr>
-        <w:t xml:space="preserve">19:00 </w:t>
-      </w:r>
-      <w:proofErr w:type="spellStart"/>
-      <w:r>
-        <w:rPr>
-          <w:rFonts w:ascii="Arial" w:hAnsi="Arial" w:cs="Arial"/>
-          <w:bCs/>
-          <w:color w:val="7E7E7E"/>
-          <w:sz w:val="16"/>
-          <w:szCs w:val="20"/>
-        </w:rPr>
-        <w:t>hrs</w:t>
-      </w:r>
-      <w:proofErr w:type="spellEnd"/>
+        <w:t>19:00 hrs</w:t>
+      </w:r>
     </w:p>
     <w:p>
       <w:pPr>
@@ -4837,7 +4227,6 @@
         </w:rPr>
         <w:t xml:space="preserve"> </w:t>
       </w:r>
-      <w:proofErr w:type="gramStart"/>
       <w:r>
         <w:rPr>
           <w:color w:val="2A704D"/>
@@ -4853,7 +4242,6 @@
         </w:rPr>
         <w:t>th</w:t>
       </w:r>
-      <w:proofErr w:type="gramEnd"/>
       <w:r>
         <w:rPr>
           <w:color w:val="2A704D"/>
@@ -4905,51 +4293,7 @@
           <w:w w:val="85"/>
           <w:sz w:val="18"/>
         </w:rPr>
-        <w:t>“</w:t>
-      </w:r>
-      <w:proofErr w:type="spellStart"/>
-      <w:r>
-        <w:rPr>
-          <w:rFonts w:ascii="Arial" w:hAnsi="Arial" w:cs="Arial"/>
-          <w:b/>
-          <w:color w:val="332E2B"/>
-          <w:w w:val="85"/>
-          <w:sz w:val="18"/>
-        </w:rPr>
-        <w:t>Experiencia</w:t>
-      </w:r>
-      <w:proofErr w:type="spellEnd"/>
-      <w:r>
-        <w:rPr>
-          <w:rFonts w:ascii="Arial" w:hAnsi="Arial" w:cs="Arial"/>
-          <w:b/>
-          <w:color w:val="332E2B"/>
-          <w:w w:val="85"/>
-          <w:sz w:val="18"/>
-        </w:rPr>
-        <w:t xml:space="preserve"> </w:t>
-      </w:r>
-      <w:proofErr w:type="spellStart"/>
-      <w:r>
-        <w:rPr>
-          <w:rFonts w:ascii="Arial" w:hAnsi="Arial" w:cs="Arial"/>
-          <w:b/>
-          <w:color w:val="332E2B"/>
-          <w:w w:val="85"/>
-          <w:sz w:val="18"/>
-        </w:rPr>
-        <w:t>transformadora</w:t>
-      </w:r>
-      <w:proofErr w:type="spellEnd"/>
-      <w:r>
-        <w:rPr>
-          <w:rFonts w:ascii="Arial" w:hAnsi="Arial" w:cs="Arial"/>
-          <w:b/>
-          <w:color w:val="332E2B"/>
-          <w:w w:val="85"/>
-          <w:sz w:val="18"/>
-        </w:rPr>
-        <w:t>”</w:t>
+        <w:t>“Experiencia transformadora”</w:t>
       </w:r>
       <w:r>
         <w:rPr>
@@ -5016,25 +4360,7 @@
           <w:color w:val="7E7E7E"/>
           <w:sz w:val="18"/>
         </w:rPr>
-        <w:t xml:space="preserve">17:00 – 18:00 </w:t>
-      </w:r>
-      <w:proofErr w:type="spellStart"/>
-      <w:r>
-        <w:rPr>
-          <w:rFonts w:ascii="Arial" w:hAnsi="Arial" w:cs="Arial"/>
-          <w:color w:val="7E7E7E"/>
-          <w:sz w:val="18"/>
-        </w:rPr>
-        <w:t>hrs</w:t>
-      </w:r>
-      <w:proofErr w:type="spellEnd"/>
-      <w:r>
-        <w:rPr>
-          <w:rFonts w:ascii="Arial" w:hAnsi="Arial" w:cs="Arial"/>
-          <w:color w:val="7E7E7E"/>
-          <w:sz w:val="18"/>
-        </w:rPr>
-        <w:t xml:space="preserve"> </w:t>
+        <w:t xml:space="preserve">17:00 – 18:00 hrs </w:t>
       </w:r>
       <w:r>
         <w:rPr>
@@ -5134,51 +4460,7 @@
           <w:w w:val="90"/>
           <w:sz w:val="18"/>
         </w:rPr>
-        <w:t>“</w:t>
-      </w:r>
-      <w:proofErr w:type="spellStart"/>
-      <w:r>
-        <w:rPr>
-          <w:rFonts w:ascii="Arial" w:hAnsi="Arial" w:cs="Arial"/>
-          <w:b/>
-          <w:color w:val="332E2B"/>
-          <w:w w:val="90"/>
-          <w:sz w:val="18"/>
-        </w:rPr>
-        <w:t>Experiencia</w:t>
-      </w:r>
-      <w:proofErr w:type="spellEnd"/>
-      <w:r>
-        <w:rPr>
-          <w:rFonts w:ascii="Arial" w:hAnsi="Arial" w:cs="Arial"/>
-          <w:b/>
-          <w:color w:val="332E2B"/>
-          <w:w w:val="90"/>
-          <w:sz w:val="18"/>
-        </w:rPr>
-        <w:t xml:space="preserve"> </w:t>
-      </w:r>
-      <w:proofErr w:type="spellStart"/>
-      <w:r>
-        <w:rPr>
-          <w:rFonts w:ascii="Arial" w:hAnsi="Arial" w:cs="Arial"/>
-          <w:b/>
-          <w:color w:val="332E2B"/>
-          <w:w w:val="90"/>
-          <w:sz w:val="18"/>
-        </w:rPr>
-        <w:t>grupal</w:t>
-      </w:r>
-      <w:proofErr w:type="spellEnd"/>
-      <w:r>
-        <w:rPr>
-          <w:rFonts w:ascii="Arial" w:hAnsi="Arial" w:cs="Arial"/>
-          <w:b/>
-          <w:color w:val="332E2B"/>
-          <w:w w:val="90"/>
-          <w:sz w:val="18"/>
-        </w:rPr>
-        <w:t>”–</w:t>
+        <w:t>“Experiencia grupal”–</w:t>
       </w:r>
       <w:r>
         <w:rPr>
@@ -5249,7 +4531,6 @@
         </w:rPr>
         <w:t xml:space="preserve"> </w:t>
       </w:r>
-      <w:proofErr w:type="spellStart"/>
       <w:r>
         <w:rPr>
           <w:rFonts w:ascii="Arial" w:hAnsi="Arial" w:cs="Arial"/>
@@ -5260,7 +4541,6 @@
         </w:rPr>
         <w:t>hrs</w:t>
       </w:r>
-      <w:proofErr w:type="spellEnd"/>
     </w:p>
     <w:p>
       <w:pPr>
@@ -5478,7 +4758,6 @@
         </w:rPr>
         <w:t xml:space="preserve"> </w:t>
       </w:r>
-      <w:proofErr w:type="spellStart"/>
       <w:r>
         <w:rPr>
           <w:rFonts w:ascii="Arial" w:hAnsi="Arial" w:cs="Arial"/>
@@ -5489,7 +4768,6 @@
         </w:rPr>
         <w:t>hrs</w:t>
       </w:r>
-      <w:proofErr w:type="spellEnd"/>
     </w:p>
     <w:p>
       <w:pPr>
@@ -5808,7 +5086,6 @@
         </w:rPr>
         <w:t xml:space="preserve"> </w:t>
       </w:r>
-      <w:proofErr w:type="gramStart"/>
       <w:r>
         <w:rPr>
           <w:color w:val="2A704D"/>
@@ -5824,7 +5101,6 @@
         </w:rPr>
         <w:t>th</w:t>
       </w:r>
-      <w:proofErr w:type="gramEnd"/>
       <w:r>
         <w:rPr>
           <w:color w:val="2A704D"/>
@@ -5875,51 +5151,7 @@
           <w:w w:val="85"/>
           <w:sz w:val="18"/>
         </w:rPr>
-        <w:t>“</w:t>
-      </w:r>
-      <w:proofErr w:type="spellStart"/>
-      <w:r>
-        <w:rPr>
-          <w:rFonts w:ascii="Arial" w:hAnsi="Arial" w:cs="Arial"/>
-          <w:b/>
-          <w:color w:val="332E2B"/>
-          <w:w w:val="85"/>
-          <w:sz w:val="18"/>
-        </w:rPr>
-        <w:t>Experiencia</w:t>
-      </w:r>
-      <w:proofErr w:type="spellEnd"/>
-      <w:r>
-        <w:rPr>
-          <w:rFonts w:ascii="Arial" w:hAnsi="Arial" w:cs="Arial"/>
-          <w:b/>
-          <w:color w:val="332E2B"/>
-          <w:w w:val="85"/>
-          <w:sz w:val="18"/>
-        </w:rPr>
-        <w:t xml:space="preserve"> </w:t>
-      </w:r>
-      <w:proofErr w:type="spellStart"/>
-      <w:r>
-        <w:rPr>
-          <w:rFonts w:ascii="Arial" w:hAnsi="Arial" w:cs="Arial"/>
-          <w:b/>
-          <w:color w:val="332E2B"/>
-          <w:w w:val="85"/>
-          <w:sz w:val="18"/>
-        </w:rPr>
-        <w:t>transformadora</w:t>
-      </w:r>
-      <w:proofErr w:type="spellEnd"/>
-      <w:r>
-        <w:rPr>
-          <w:rFonts w:ascii="Arial" w:hAnsi="Arial" w:cs="Arial"/>
-          <w:b/>
-          <w:color w:val="332E2B"/>
-          <w:w w:val="85"/>
-          <w:sz w:val="18"/>
-        </w:rPr>
-        <w:t>”</w:t>
+        <w:t>“Experiencia transformadora”</w:t>
       </w:r>
       <w:r>
         <w:rPr>
@@ -5989,27 +5221,7 @@
           <w:sz w:val="16"/>
           <w:szCs w:val="20"/>
         </w:rPr>
-        <w:t xml:space="preserve">17:00 – 18:00 </w:t>
-      </w:r>
-      <w:proofErr w:type="spellStart"/>
-      <w:r>
-        <w:rPr>
-          <w:rFonts w:ascii="Arial" w:hAnsi="Arial" w:cs="Arial"/>
-          <w:color w:val="7E7E7E"/>
-          <w:sz w:val="16"/>
-          <w:szCs w:val="20"/>
-        </w:rPr>
-        <w:t>hrs</w:t>
-      </w:r>
-      <w:proofErr w:type="spellEnd"/>
-      <w:r>
-        <w:rPr>
-          <w:rFonts w:ascii="Arial" w:hAnsi="Arial" w:cs="Arial"/>
-          <w:color w:val="7E7E7E"/>
-          <w:sz w:val="16"/>
-          <w:szCs w:val="20"/>
-        </w:rPr>
-        <w:t xml:space="preserve"> </w:t>
+        <w:t xml:space="preserve">17:00 – 18:00 hrs </w:t>
       </w:r>
       <w:r>
         <w:rPr>
@@ -6115,51 +5327,7 @@
           <w:w w:val="90"/>
           <w:sz w:val="18"/>
         </w:rPr>
-        <w:t>“</w:t>
-      </w:r>
-      <w:proofErr w:type="spellStart"/>
-      <w:r>
-        <w:rPr>
-          <w:rFonts w:ascii="Arial" w:hAnsi="Arial" w:cs="Arial"/>
-          <w:b/>
-          <w:color w:val="332E2B"/>
-          <w:w w:val="90"/>
-          <w:sz w:val="18"/>
-        </w:rPr>
-        <w:t>Experiencia</w:t>
-      </w:r>
-      <w:proofErr w:type="spellEnd"/>
-      <w:r>
-        <w:rPr>
-          <w:rFonts w:ascii="Arial" w:hAnsi="Arial" w:cs="Arial"/>
-          <w:b/>
-          <w:color w:val="332E2B"/>
-          <w:w w:val="90"/>
-          <w:sz w:val="18"/>
-        </w:rPr>
-        <w:t xml:space="preserve"> </w:t>
-      </w:r>
-      <w:proofErr w:type="spellStart"/>
-      <w:r>
-        <w:rPr>
-          <w:rFonts w:ascii="Arial" w:hAnsi="Arial" w:cs="Arial"/>
-          <w:b/>
-          <w:color w:val="332E2B"/>
-          <w:w w:val="90"/>
-          <w:sz w:val="18"/>
-        </w:rPr>
-        <w:t>grupal</w:t>
-      </w:r>
-      <w:proofErr w:type="spellEnd"/>
-      <w:r>
-        <w:rPr>
-          <w:rFonts w:ascii="Arial" w:hAnsi="Arial" w:cs="Arial"/>
-          <w:b/>
-          <w:color w:val="332E2B"/>
-          <w:w w:val="90"/>
-          <w:sz w:val="18"/>
-        </w:rPr>
-        <w:t>”–</w:t>
+        <w:t>“Experiencia grupal”–</w:t>
       </w:r>
       <w:r>
         <w:rPr>
@@ -6213,20 +5381,8 @@
           <w:sz w:val="16"/>
           <w:szCs w:val="20"/>
         </w:rPr>
-        <w:t xml:space="preserve">19:00 </w:t>
-      </w:r>
-      <w:proofErr w:type="spellStart"/>
-      <w:r>
-        <w:rPr>
-          <w:rFonts w:ascii="Arial" w:hAnsi="Arial" w:cs="Arial"/>
-          <w:bCs/>
-          <w:color w:val="7E7E7E"/>
-          <w:sz w:val="16"/>
-          <w:szCs w:val="20"/>
-        </w:rPr>
-        <w:t>hrs</w:t>
-      </w:r>
-      <w:proofErr w:type="spellEnd"/>
+        <w:t>19:00 hrs</w:t>
+      </w:r>
     </w:p>
     <w:p>
       <w:pPr>
@@ -6366,20 +5522,8 @@
           <w:sz w:val="16"/>
           <w:szCs w:val="20"/>
         </w:rPr>
-        <w:t xml:space="preserve">19:00 </w:t>
-      </w:r>
-      <w:proofErr w:type="spellStart"/>
-      <w:r>
-        <w:rPr>
-          <w:rFonts w:ascii="Arial" w:hAnsi="Arial" w:cs="Arial"/>
-          <w:bCs/>
-          <w:color w:val="7E7E7E"/>
-          <w:sz w:val="16"/>
-          <w:szCs w:val="20"/>
-        </w:rPr>
-        <w:t>hrs</w:t>
-      </w:r>
-      <w:proofErr w:type="spellEnd"/>
+        <w:t>19:00 hrs</w:t>
+      </w:r>
     </w:p>
     <w:p>
       <w:pPr>
@@ -6576,7 +5720,6 @@
         </w:rPr>
         <w:t xml:space="preserve"> </w:t>
       </w:r>
-      <w:proofErr w:type="gramStart"/>
       <w:r>
         <w:rPr>
           <w:color w:val="2A704D"/>
@@ -6592,7 +5735,6 @@
         </w:rPr>
         <w:t>th</w:t>
       </w:r>
-      <w:proofErr w:type="gramEnd"/>
       <w:r>
         <w:rPr>
           <w:color w:val="2A704D"/>
@@ -6644,51 +5786,7 @@
           <w:w w:val="85"/>
           <w:sz w:val="18"/>
         </w:rPr>
-        <w:t>“</w:t>
-      </w:r>
-      <w:proofErr w:type="spellStart"/>
-      <w:r>
-        <w:rPr>
-          <w:rFonts w:ascii="Arial" w:hAnsi="Arial" w:cs="Arial"/>
-          <w:b/>
-          <w:color w:val="332E2B"/>
-          <w:w w:val="85"/>
-          <w:sz w:val="18"/>
-        </w:rPr>
-        <w:t>Experiencia</w:t>
-      </w:r>
-      <w:proofErr w:type="spellEnd"/>
-      <w:r>
-        <w:rPr>
-          <w:rFonts w:ascii="Arial" w:hAnsi="Arial" w:cs="Arial"/>
-          <w:b/>
-          <w:color w:val="332E2B"/>
-          <w:w w:val="85"/>
-          <w:sz w:val="18"/>
-        </w:rPr>
-        <w:t xml:space="preserve"> </w:t>
-      </w:r>
-      <w:proofErr w:type="spellStart"/>
-      <w:r>
-        <w:rPr>
-          <w:rFonts w:ascii="Arial" w:hAnsi="Arial" w:cs="Arial"/>
-          <w:b/>
-          <w:color w:val="332E2B"/>
-          <w:w w:val="85"/>
-          <w:sz w:val="18"/>
-        </w:rPr>
-        <w:t>transformadora</w:t>
-      </w:r>
-      <w:proofErr w:type="spellEnd"/>
-      <w:r>
-        <w:rPr>
-          <w:rFonts w:ascii="Arial" w:hAnsi="Arial" w:cs="Arial"/>
-          <w:b/>
-          <w:color w:val="332E2B"/>
-          <w:w w:val="85"/>
-          <w:sz w:val="18"/>
-        </w:rPr>
-        <w:t>”</w:t>
+        <w:t>“Experiencia transformadora”</w:t>
       </w:r>
       <w:r>
         <w:rPr>
@@ -6755,25 +5853,7 @@
           <w:color w:val="7E7E7E"/>
           <w:sz w:val="18"/>
         </w:rPr>
-        <w:t xml:space="preserve">17:00 – 18:00 </w:t>
-      </w:r>
-      <w:proofErr w:type="spellStart"/>
-      <w:r>
-        <w:rPr>
-          <w:rFonts w:ascii="Arial" w:hAnsi="Arial" w:cs="Arial"/>
-          <w:color w:val="7E7E7E"/>
-          <w:sz w:val="18"/>
-        </w:rPr>
-        <w:t>hrs</w:t>
-      </w:r>
-      <w:proofErr w:type="spellEnd"/>
-      <w:r>
-        <w:rPr>
-          <w:rFonts w:ascii="Arial" w:hAnsi="Arial" w:cs="Arial"/>
-          <w:color w:val="7E7E7E"/>
-          <w:sz w:val="18"/>
-        </w:rPr>
-        <w:t xml:space="preserve"> </w:t>
+        <w:t xml:space="preserve">17:00 – 18:00 hrs </w:t>
       </w:r>
       <w:r>
         <w:rPr>
@@ -6873,51 +5953,7 @@
           <w:w w:val="90"/>
           <w:sz w:val="18"/>
         </w:rPr>
-        <w:t>“</w:t>
-      </w:r>
-      <w:proofErr w:type="spellStart"/>
-      <w:r>
-        <w:rPr>
-          <w:rFonts w:ascii="Arial" w:hAnsi="Arial" w:cs="Arial"/>
-          <w:b/>
-          <w:color w:val="332E2B"/>
-          <w:w w:val="90"/>
-          <w:sz w:val="18"/>
-        </w:rPr>
-        <w:t>Experiencia</w:t>
-      </w:r>
-      <w:proofErr w:type="spellEnd"/>
-      <w:r>
-        <w:rPr>
-          <w:rFonts w:ascii="Arial" w:hAnsi="Arial" w:cs="Arial"/>
-          <w:b/>
-          <w:color w:val="332E2B"/>
-          <w:w w:val="90"/>
-          <w:sz w:val="18"/>
-        </w:rPr>
-        <w:t xml:space="preserve"> </w:t>
-      </w:r>
-      <w:proofErr w:type="spellStart"/>
-      <w:r>
-        <w:rPr>
-          <w:rFonts w:ascii="Arial" w:hAnsi="Arial" w:cs="Arial"/>
-          <w:b/>
-          <w:color w:val="332E2B"/>
-          <w:w w:val="90"/>
-          <w:sz w:val="18"/>
-        </w:rPr>
-        <w:t>grupal</w:t>
-      </w:r>
-      <w:proofErr w:type="spellEnd"/>
-      <w:r>
-        <w:rPr>
-          <w:rFonts w:ascii="Arial" w:hAnsi="Arial" w:cs="Arial"/>
-          <w:b/>
-          <w:color w:val="332E2B"/>
-          <w:w w:val="90"/>
-          <w:sz w:val="18"/>
-        </w:rPr>
-        <w:t>”–</w:t>
+        <w:t>“Experiencia grupal”–</w:t>
       </w:r>
       <w:r>
         <w:rPr>
@@ -6988,7 +6024,6 @@
         </w:rPr>
         <w:t xml:space="preserve"> </w:t>
       </w:r>
-      <w:proofErr w:type="spellStart"/>
       <w:r>
         <w:rPr>
           <w:rFonts w:ascii="Arial" w:hAnsi="Arial" w:cs="Arial"/>
@@ -6999,7 +6034,6 @@
         </w:rPr>
         <w:t>hrs</w:t>
       </w:r>
-      <w:proofErr w:type="spellEnd"/>
     </w:p>
     <w:p>
       <w:pPr>
@@ -7216,7 +6250,6 @@
         </w:rPr>
         <w:t xml:space="preserve"> </w:t>
       </w:r>
-      <w:proofErr w:type="spellStart"/>
       <w:r>
         <w:rPr>
           <w:rFonts w:ascii="Arial" w:hAnsi="Arial" w:cs="Arial"/>
@@ -7227,7 +6260,6 @@
         </w:rPr>
         <w:t>hrs</w:t>
       </w:r>
-      <w:proofErr w:type="spellEnd"/>
     </w:p>
     <w:p>
       <w:pPr>
@@ -7392,7 +6424,6 @@
           <w:noProof/>
           <w:sz w:val="20"/>
         </w:rPr>
-        <w:lastRenderedPageBreak/>
         <mc:AlternateContent>
           <mc:Choice Requires="wps">
             <w:drawing>
@@ -7508,7 +6539,6 @@
         </w:rPr>
         <w:t xml:space="preserve"> </w:t>
       </w:r>
-      <w:proofErr w:type="gramStart"/>
       <w:r>
         <w:rPr>
           <w:color w:val="2A704D"/>
@@ -7524,7 +6554,6 @@
         </w:rPr>
         <w:t>th</w:t>
       </w:r>
-      <w:proofErr w:type="gramEnd"/>
       <w:r>
         <w:rPr>
           <w:color w:val="2A704D"/>
@@ -7575,51 +6604,7 @@
           <w:w w:val="85"/>
           <w:sz w:val="18"/>
         </w:rPr>
-        <w:t>“</w:t>
-      </w:r>
-      <w:proofErr w:type="spellStart"/>
-      <w:r>
-        <w:rPr>
-          <w:rFonts w:ascii="Arial" w:hAnsi="Arial" w:cs="Arial"/>
-          <w:b/>
-          <w:color w:val="332E2B"/>
-          <w:w w:val="85"/>
-          <w:sz w:val="18"/>
-        </w:rPr>
-        <w:t>Experiencia</w:t>
-      </w:r>
-      <w:proofErr w:type="spellEnd"/>
-      <w:r>
-        <w:rPr>
-          <w:rFonts w:ascii="Arial" w:hAnsi="Arial" w:cs="Arial"/>
-          <w:b/>
-          <w:color w:val="332E2B"/>
-          <w:w w:val="85"/>
-          <w:sz w:val="18"/>
-        </w:rPr>
-        <w:t xml:space="preserve"> </w:t>
-      </w:r>
-      <w:proofErr w:type="spellStart"/>
-      <w:r>
-        <w:rPr>
-          <w:rFonts w:ascii="Arial" w:hAnsi="Arial" w:cs="Arial"/>
-          <w:b/>
-          <w:color w:val="332E2B"/>
-          <w:w w:val="85"/>
-          <w:sz w:val="18"/>
-        </w:rPr>
-        <w:t>transformadora</w:t>
-      </w:r>
-      <w:proofErr w:type="spellEnd"/>
-      <w:r>
-        <w:rPr>
-          <w:rFonts w:ascii="Arial" w:hAnsi="Arial" w:cs="Arial"/>
-          <w:b/>
-          <w:color w:val="332E2B"/>
-          <w:w w:val="85"/>
-          <w:sz w:val="18"/>
-        </w:rPr>
-        <w:t>”</w:t>
+        <w:t>“Experiencia transformadora”</w:t>
       </w:r>
       <w:r>
         <w:rPr>
@@ -7689,27 +6674,7 @@
           <w:sz w:val="16"/>
           <w:szCs w:val="20"/>
         </w:rPr>
-        <w:t xml:space="preserve">17:00 – 18:00 </w:t>
-      </w:r>
-      <w:proofErr w:type="spellStart"/>
-      <w:r>
-        <w:rPr>
-          <w:rFonts w:ascii="Arial" w:hAnsi="Arial" w:cs="Arial"/>
-          <w:color w:val="7E7E7E"/>
-          <w:sz w:val="16"/>
-          <w:szCs w:val="20"/>
-        </w:rPr>
-        <w:t>hrs</w:t>
-      </w:r>
-      <w:proofErr w:type="spellEnd"/>
-      <w:r>
-        <w:rPr>
-          <w:rFonts w:ascii="Arial" w:hAnsi="Arial" w:cs="Arial"/>
-          <w:color w:val="7E7E7E"/>
-          <w:sz w:val="16"/>
-          <w:szCs w:val="20"/>
-        </w:rPr>
-        <w:t xml:space="preserve"> </w:t>
+        <w:t xml:space="preserve">17:00 – 18:00 hrs </w:t>
       </w:r>
       <w:r>
         <w:rPr>
@@ -7814,51 +6779,7 @@
           <w:w w:val="90"/>
           <w:sz w:val="18"/>
         </w:rPr>
-        <w:t>“</w:t>
-      </w:r>
-      <w:proofErr w:type="spellStart"/>
-      <w:r>
-        <w:rPr>
-          <w:rFonts w:ascii="Arial" w:hAnsi="Arial" w:cs="Arial"/>
-          <w:b/>
-          <w:color w:val="332E2B"/>
-          <w:w w:val="90"/>
-          <w:sz w:val="18"/>
-        </w:rPr>
-        <w:t>Experiencia</w:t>
-      </w:r>
-      <w:proofErr w:type="spellEnd"/>
-      <w:r>
-        <w:rPr>
-          <w:rFonts w:ascii="Arial" w:hAnsi="Arial" w:cs="Arial"/>
-          <w:b/>
-          <w:color w:val="332E2B"/>
-          <w:w w:val="90"/>
-          <w:sz w:val="18"/>
-        </w:rPr>
-        <w:t xml:space="preserve"> </w:t>
-      </w:r>
-      <w:proofErr w:type="spellStart"/>
-      <w:r>
-        <w:rPr>
-          <w:rFonts w:ascii="Arial" w:hAnsi="Arial" w:cs="Arial"/>
-          <w:b/>
-          <w:color w:val="332E2B"/>
-          <w:w w:val="90"/>
-          <w:sz w:val="18"/>
-        </w:rPr>
-        <w:t>grupal</w:t>
-      </w:r>
-      <w:proofErr w:type="spellEnd"/>
-      <w:r>
-        <w:rPr>
-          <w:rFonts w:ascii="Arial" w:hAnsi="Arial" w:cs="Arial"/>
-          <w:b/>
-          <w:color w:val="332E2B"/>
-          <w:w w:val="90"/>
-          <w:sz w:val="18"/>
-        </w:rPr>
-        <w:t>”–</w:t>
+        <w:t>“Experiencia grupal”–</w:t>
       </w:r>
       <w:r>
         <w:rPr>
@@ -7912,20 +6833,8 @@
           <w:sz w:val="16"/>
           <w:szCs w:val="20"/>
         </w:rPr>
-        <w:t xml:space="preserve">19:00 </w:t>
-      </w:r>
-      <w:proofErr w:type="spellStart"/>
-      <w:r>
-        <w:rPr>
-          <w:rFonts w:ascii="Arial" w:hAnsi="Arial" w:cs="Arial"/>
-          <w:bCs/>
-          <w:color w:val="7E7E7E"/>
-          <w:sz w:val="16"/>
-          <w:szCs w:val="20"/>
-        </w:rPr>
-        <w:t>hrs</w:t>
-      </w:r>
-      <w:proofErr w:type="spellEnd"/>
+        <w:t>19:00 hrs</w:t>
+      </w:r>
     </w:p>
     <w:p>
       <w:pPr>
@@ -8064,20 +6973,8 @@
           <w:sz w:val="16"/>
           <w:szCs w:val="20"/>
         </w:rPr>
-        <w:t xml:space="preserve">19:00 </w:t>
-      </w:r>
-      <w:proofErr w:type="spellStart"/>
-      <w:r>
-        <w:rPr>
-          <w:rFonts w:ascii="Arial" w:hAnsi="Arial" w:cs="Arial"/>
-          <w:bCs/>
-          <w:color w:val="7E7E7E"/>
-          <w:sz w:val="16"/>
-          <w:szCs w:val="20"/>
-        </w:rPr>
-        <w:t>hrs</w:t>
-      </w:r>
-      <w:proofErr w:type="spellEnd"/>
+        <w:t>19:00 hrs</w:t>
+      </w:r>
     </w:p>
     <w:p>
       <w:pPr>
@@ -8428,7 +7325,6 @@
         </w:rPr>
         <w:t xml:space="preserve"> </w:t>
       </w:r>
-      <w:proofErr w:type="spellStart"/>
       <w:r>
         <w:rPr>
           <w:rFonts w:ascii="Arial" w:hAnsi="Arial" w:cs="Arial"/>
@@ -8440,7 +7336,6 @@
         </w:rPr>
         <w:t>Meliponarium</w:t>
       </w:r>
-      <w:proofErr w:type="spellEnd"/>
     </w:p>
     <w:p>
       <w:pPr>
@@ -9252,7 +8147,6 @@
         </w:rPr>
         <w:t xml:space="preserve"> </w:t>
       </w:r>
-      <w:proofErr w:type="gramStart"/>
       <w:r>
         <w:rPr>
           <w:rFonts w:ascii="Arial" w:hAnsi="Arial" w:cs="Arial"/>
@@ -9263,7 +8157,6 @@
         </w:rPr>
         <w:t>made</w:t>
       </w:r>
-      <w:proofErr w:type="gramEnd"/>
       <w:r>
         <w:rPr>
           <w:rFonts w:ascii="Arial" w:hAnsi="Arial" w:cs="Arial"/>
@@ -13115,7 +12008,6 @@
         </w:rPr>
         <w:t xml:space="preserve"> </w:t>
       </w:r>
-      <w:proofErr w:type="gramStart"/>
       <w:r>
         <w:rPr>
           <w:rFonts w:ascii="Arial" w:hAnsi="Arial" w:cs="Arial"/>
@@ -13128,7 +12020,6 @@
         </w:rPr>
         <w:t>case</w:t>
       </w:r>
-      <w:proofErr w:type="gramEnd"/>
       <w:r>
         <w:rPr>
           <w:rFonts w:ascii="Arial" w:hAnsi="Arial" w:cs="Arial"/>
@@ -13975,7 +12866,6 @@
         </w:rPr>
         <w:t xml:space="preserve">With warmest regards and wishing you a memorable stay, </w:t>
       </w:r>
-      <w:proofErr w:type="spellStart"/>
       <w:r>
         <w:rPr>
           <w:rFonts w:ascii="Arial" w:hAnsi="Arial" w:cs="Arial"/>
@@ -13987,7 +12877,6 @@
         </w:rPr>
         <w:t>Chablé</w:t>
       </w:r>
-      <w:proofErr w:type="spellEnd"/>
       <w:r>
         <w:rPr>
           <w:rFonts w:ascii="Arial" w:hAnsi="Arial" w:cs="Arial"/>
@@ -15194,6 +14083,19 @@
       <w:rFonts w:ascii="Arial MT" w:eastAsia="Arial MT" w:hAnsi="Arial MT" w:cs="Arial MT"/>
     </w:rPr>
   </w:style>
+  <w:style w:type="paragraph" w:styleId="NormalWeb">
+    <w:name w:val="Normal (Web)"/>
+    <w:basedOn w:val="Normal"/>
+    <w:uiPriority w:val="99"/>
+    <w:semiHidden/>
+    <w:unhideWhenUsed/>
+    <w:rsid w:val="00CE66B9"/>
+    <w:rPr>
+      <w:rFonts w:ascii="Times New Roman" w:hAnsi="Times New Roman" w:cs="Times New Roman"/>
+      <w:sz w:val="24"/>
+      <w:szCs w:val="24"/>
+    </w:rPr>
+  </w:style>
 </w:styles>
 </file>
 

</xml_diff>

<commit_message>
Describe aquí lo que cambiaste en esta versión
</commit_message>
<xml_diff>
--- a/templates_docx/itinerary_template.docx
+++ b/templates_docx/itinerary_template.docx
@@ -114,7 +114,48 @@
           <w:sz w:val="20"/>
           <w:szCs w:val="20"/>
         </w:rPr>
-        <w:t xml:space="preserve"> Mr/Ms </w:t>
+        <w:t xml:space="preserve"> </w:t>
+      </w:r>
+      <w:proofErr w:type="spellStart"/>
+      <w:r>
+        <w:rPr>
+          <w:color w:val="2A704D"/>
+          <w:w w:val="90"/>
+          <w:sz w:val="20"/>
+          <w:szCs w:val="20"/>
+        </w:rPr>
+        <w:t>Mr</w:t>
+      </w:r>
+      <w:proofErr w:type="spellEnd"/>
+      <w:r>
+        <w:rPr>
+          <w:color w:val="2A704D"/>
+          <w:w w:val="90"/>
+          <w:sz w:val="20"/>
+          <w:szCs w:val="20"/>
+        </w:rPr>
+        <w:t>/</w:t>
+      </w:r>
+      <w:proofErr w:type="spellStart"/>
+      <w:proofErr w:type="gramStart"/>
+      <w:r>
+        <w:rPr>
+          <w:color w:val="2A704D"/>
+          <w:w w:val="90"/>
+          <w:sz w:val="20"/>
+          <w:szCs w:val="20"/>
+        </w:rPr>
+        <w:t>Ms</w:t>
+      </w:r>
+      <w:proofErr w:type="spellEnd"/>
+      <w:r>
+        <w:rPr>
+          <w:color w:val="2A704D"/>
+          <w:w w:val="90"/>
+          <w:sz w:val="20"/>
+          <w:szCs w:val="20"/>
+        </w:rPr>
+        <w:t xml:space="preserve"> </w:t>
       </w:r>
       <w:r>
         <w:rPr>
@@ -134,7 +175,62 @@
           <w:sz w:val="20"/>
           <w:szCs w:val="20"/>
         </w:rPr>
-        <w:t>{{ CSV_Guest_NM }}</w:t>
+        <w:t xml:space="preserve">{{ </w:t>
+      </w:r>
+      <w:proofErr w:type="spellStart"/>
+      <w:r>
+        <w:rPr>
+          <w:color w:val="2A704D"/>
+          <w:spacing w:val="-4"/>
+          <w:w w:val="90"/>
+          <w:sz w:val="20"/>
+          <w:szCs w:val="20"/>
+        </w:rPr>
+        <w:t>csv</w:t>
+      </w:r>
+      <w:proofErr w:type="gramEnd"/>
+      <w:r>
+        <w:rPr>
+          <w:color w:val="2A704D"/>
+          <w:spacing w:val="-4"/>
+          <w:w w:val="90"/>
+          <w:sz w:val="20"/>
+          <w:szCs w:val="20"/>
+        </w:rPr>
+        <w:t>_guest_</w:t>
+      </w:r>
+      <w:proofErr w:type="gramStart"/>
+      <w:r>
+        <w:rPr>
+          <w:color w:val="2A704D"/>
+          <w:spacing w:val="-4"/>
+          <w:w w:val="90"/>
+          <w:sz w:val="20"/>
+          <w:szCs w:val="20"/>
+        </w:rPr>
+        <w:t>nm</w:t>
+      </w:r>
+      <w:proofErr w:type="spellEnd"/>
+      <w:r>
+        <w:rPr>
+          <w:color w:val="2A704D"/>
+          <w:spacing w:val="-4"/>
+          <w:w w:val="90"/>
+          <w:sz w:val="20"/>
+          <w:szCs w:val="20"/>
+        </w:rPr>
+        <w:t xml:space="preserve"> }</w:t>
+      </w:r>
+      <w:proofErr w:type="gramEnd"/>
+      <w:r>
+        <w:rPr>
+          <w:color w:val="2A704D"/>
+          <w:spacing w:val="-4"/>
+          <w:w w:val="90"/>
+          <w:sz w:val="20"/>
+          <w:szCs w:val="20"/>
+        </w:rPr>
+        <w:t>}</w:t>
       </w:r>
     </w:p>
     <w:p>
@@ -197,6 +293,7 @@
         </w:rPr>
         <w:t xml:space="preserve"> </w:t>
       </w:r>
+      <w:proofErr w:type="spellStart"/>
       <w:r>
         <w:rPr>
           <w:rFonts w:ascii="Arial" w:hAnsi="Arial" w:cs="Arial"/>
@@ -205,6 +302,7 @@
         </w:rPr>
         <w:t>Chablé</w:t>
       </w:r>
+      <w:proofErr w:type="spellEnd"/>
       <w:r>
         <w:rPr>
           <w:rFonts w:ascii="Arial" w:hAnsi="Arial" w:cs="Arial"/>
@@ -930,9 +1028,8 @@
           <w:noProof/>
           <w:color w:val="706D6B"/>
           <w:w w:val="85"/>
-          <w:lang w:val="es-MX"/>
-        </w:rPr>
-        <w:t>CSV_Nights_Qty</w:t>
+        </w:rPr>
+        <w:t>csv_nights_qty</w:t>
       </w:r>
       <w:r>
         <w:rPr>
@@ -990,8 +1087,36 @@
           <w:w w:val="85"/>
           <w:lang w:val="es-MX"/>
         </w:rPr>
-        <w:t>Reason for Travel</w:t>
-      </w:r>
+        <w:t xml:space="preserve">Reason </w:t>
+      </w:r>
+      <w:proofErr w:type="spellStart"/>
+      <w:r>
+        <w:rPr>
+          <w:color w:val="332E2B"/>
+          <w:w w:val="85"/>
+          <w:lang w:val="es-MX"/>
+        </w:rPr>
+        <w:t>for</w:t>
+      </w:r>
+      <w:proofErr w:type="spellEnd"/>
+      <w:r>
+        <w:rPr>
+          <w:color w:val="332E2B"/>
+          <w:w w:val="85"/>
+          <w:lang w:val="es-MX"/>
+        </w:rPr>
+        <w:t xml:space="preserve"> </w:t>
+      </w:r>
+      <w:proofErr w:type="spellStart"/>
+      <w:r>
+        <w:rPr>
+          <w:color w:val="332E2B"/>
+          <w:w w:val="85"/>
+          <w:lang w:val="es-MX"/>
+        </w:rPr>
+        <w:t>Travel</w:t>
+      </w:r>
+      <w:proofErr w:type="spellEnd"/>
       <w:r>
         <w:rPr>
           <w:color w:val="706D6B"/>
@@ -1000,43 +1125,53 @@
         </w:rPr>
         <w:br/>
       </w:r>
+      <w:proofErr w:type="gramStart"/>
       <w:r>
         <w:rPr>
           <w:color w:val="706D6B"/>
           <w:w w:val="85"/>
         </w:rPr>
-        <w:fldChar w:fldCharType="begin"/>
-      </w:r>
+        <w:t xml:space="preserve">{{ </w:t>
+      </w:r>
+      <w:proofErr w:type="spellStart"/>
       <w:r>
         <w:rPr>
           <w:color w:val="706D6B"/>
           <w:w w:val="85"/>
-          <w:lang w:val="es-MX"/>
-        </w:rPr>
-        <w:instrText xml:space="preserve"> MERGEFIELD Motivo_del_viaje </w:instrText>
-      </w:r>
+        </w:rPr>
+        <w:t>motivo</w:t>
+      </w:r>
+      <w:proofErr w:type="gramEnd"/>
       <w:r>
         <w:rPr>
           <w:color w:val="706D6B"/>
           <w:w w:val="85"/>
         </w:rPr>
-        <w:fldChar w:fldCharType="separate"/>
-      </w:r>
-      <w:r>
-        <w:rPr>
-          <w:noProof/>
+        <w:t>_del_</w:t>
+      </w:r>
+      <w:proofErr w:type="gramStart"/>
+      <w:r>
+        <w:rPr>
           <w:color w:val="706D6B"/>
           <w:w w:val="85"/>
-          <w:lang w:val="es-MX"/>
-        </w:rPr>
-        <w:t>«Motivo_del_viaje»</w:t>
-      </w:r>
+        </w:rPr>
+        <w:t>viaje</w:t>
+      </w:r>
+      <w:proofErr w:type="spellEnd"/>
       <w:r>
         <w:rPr>
           <w:color w:val="706D6B"/>
           <w:w w:val="85"/>
         </w:rPr>
-        <w:fldChar w:fldCharType="end"/>
+        <w:t xml:space="preserve"> }</w:t>
+      </w:r>
+      <w:proofErr w:type="gramEnd"/>
+      <w:r>
+        <w:rPr>
+          <w:color w:val="706D6B"/>
+          <w:w w:val="85"/>
+        </w:rPr>
+        <w:t>}</w:t>
       </w:r>
     </w:p>
     <w:p>
@@ -1075,87 +1210,261 @@
       </w:r>
       <w:r>
         <w:rPr>
+          <w:color w:val="706D6B"/>
+          <w:w w:val="85"/>
+        </w:rPr>
+        <w:t>{{</w:t>
+      </w:r>
+      <w:r>
+        <w:rPr>
           <w:b w:val="0"/>
           <w:bCs w:val="0"/>
           <w:noProof/>
           <w:w w:val="85"/>
           <w:lang w:val="es-MX"/>
         </w:rPr>
-        <w:fldChar w:fldCharType="begin"/>
-      </w:r>
-      <w:r>
+        <w:t>casita</w:t>
+      </w:r>
+      <w:r>
+        <w:rPr>
+          <w:color w:val="706D6B"/>
+          <w:w w:val="85"/>
+        </w:rPr>
+        <w:t>}}</w:t>
+      </w:r>
+    </w:p>
+    <w:p>
+      <w:pPr>
+        <w:pStyle w:val="Ttulo3"/>
+        <w:rPr>
+          <w:color w:val="2A704D"/>
+          <w:w w:val="85"/>
+        </w:rPr>
+      </w:pPr>
+    </w:p>
+    <w:p>
+      <w:pPr>
+        <w:pStyle w:val="Ttulo3"/>
         <w:rPr>
           <w:b w:val="0"/>
           <w:bCs w:val="0"/>
           <w:noProof/>
           <w:w w:val="85"/>
-        </w:rPr>
-        <w:instrText xml:space="preserve"> MERGEFIELD CASITA </w:instrText>
-      </w:r>
-      <w:r>
+          <w:lang w:val="es-MX"/>
+        </w:rPr>
+      </w:pPr>
+      <w:r>
+        <w:rPr>
+          <w:color w:val="332E2B"/>
+          <w:w w:val="85"/>
+        </w:rPr>
+        <w:t>Companions?</w:t>
+      </w:r>
+      <w:r>
+        <w:rPr>
+          <w:color w:val="2A704D"/>
+          <w:w w:val="85"/>
+        </w:rPr>
+        <w:br/>
+      </w:r>
+      <w:r>
+        <w:rPr>
+          <w:color w:val="706D6B"/>
+          <w:w w:val="85"/>
+        </w:rPr>
+        <w:t>{{</w:t>
+      </w:r>
+      <w:proofErr w:type="spellStart"/>
+      <w:r>
+        <w:rPr>
+          <w:color w:val="706D6B"/>
+          <w:w w:val="85"/>
+        </w:rPr>
+        <w:t>cuantosacomp</w:t>
+      </w:r>
+      <w:proofErr w:type="spellEnd"/>
+      <w:r>
+        <w:rPr>
+          <w:color w:val="706D6B"/>
+          <w:w w:val="85"/>
+        </w:rPr>
+        <w:t>}}</w:t>
+      </w:r>
+    </w:p>
+    <w:p>
+      <w:pPr>
+        <w:pStyle w:val="Ttulo3"/>
+        <w:rPr>
+          <w:color w:val="2A704D"/>
+          <w:w w:val="85"/>
+          <w:lang w:val="es-MX"/>
+        </w:rPr>
+      </w:pPr>
+    </w:p>
+    <w:p>
+      <w:pPr>
+        <w:pStyle w:val="Ttulo3"/>
         <w:rPr>
           <w:b w:val="0"/>
           <w:bCs w:val="0"/>
-          <w:noProof/>
+          <w:color w:val="2A704D"/>
           <w:w w:val="85"/>
           <w:lang w:val="es-MX"/>
         </w:rPr>
-        <w:fldChar w:fldCharType="separate"/>
+      </w:pPr>
+      <w:proofErr w:type="spellStart"/>
+      <w:r>
+        <w:rPr>
+          <w:color w:val="332E2B"/>
+          <w:w w:val="85"/>
+          <w:lang w:val="es-MX"/>
+        </w:rPr>
+        <w:t>Companion</w:t>
+      </w:r>
+      <w:proofErr w:type="spellEnd"/>
+      <w:r>
+        <w:rPr>
+          <w:color w:val="332E2B"/>
+          <w:w w:val="85"/>
+          <w:lang w:val="es-MX"/>
+        </w:rPr>
+        <w:t xml:space="preserve"> </w:t>
+      </w:r>
+      <w:proofErr w:type="spellStart"/>
+      <w:r>
+        <w:rPr>
+          <w:color w:val="332E2B"/>
+          <w:w w:val="85"/>
+          <w:lang w:val="es-MX"/>
+        </w:rPr>
+        <w:t>Details</w:t>
+      </w:r>
+      <w:proofErr w:type="spellEnd"/>
+      <w:r>
+        <w:rPr>
+          <w:color w:val="2A704D"/>
+          <w:w w:val="85"/>
+          <w:lang w:val="es-MX"/>
+        </w:rPr>
+        <w:br/>
       </w:r>
       <w:r>
         <w:rPr>
           <w:b w:val="0"/>
           <w:bCs w:val="0"/>
-          <w:noProof/>
-          <w:w w:val="85"/>
-        </w:rPr>
-        <w:t>«CASITA»</w:t>
-      </w:r>
+          <w:color w:val="706D6B"/>
+          <w:w w:val="85"/>
+        </w:rPr>
+        <w:t>{{</w:t>
+      </w:r>
+      <w:proofErr w:type="spellStart"/>
       <w:r>
         <w:rPr>
           <w:b w:val="0"/>
           <w:bCs w:val="0"/>
-          <w:noProof/>
-          <w:w w:val="85"/>
-          <w:lang w:val="es-MX"/>
-        </w:rPr>
-        <w:fldChar w:fldCharType="end"/>
-      </w:r>
-    </w:p>
-    <w:p>
-      <w:pPr>
-        <w:pStyle w:val="Ttulo3"/>
-        <w:rPr>
-          <w:color w:val="2A704D"/>
-          <w:w w:val="85"/>
-        </w:rPr>
-      </w:pPr>
-    </w:p>
-    <w:p>
-      <w:pPr>
-        <w:pStyle w:val="Ttulo3"/>
+          <w:color w:val="706D6B"/>
+          <w:w w:val="85"/>
+        </w:rPr>
+        <w:t>detallesacompanantes</w:t>
+      </w:r>
+      <w:proofErr w:type="spellEnd"/>
+      <w:r>
         <w:rPr>
           <w:b w:val="0"/>
           <w:bCs w:val="0"/>
-          <w:noProof/>
+          <w:color w:val="706D6B"/>
+          <w:w w:val="85"/>
+        </w:rPr>
+        <w:t>}}</w:t>
+      </w:r>
+    </w:p>
+    <w:p>
+      <w:pPr>
+        <w:pStyle w:val="Ttulo3"/>
+        <w:rPr>
+          <w:color w:val="2A704D"/>
           <w:w w:val="85"/>
           <w:lang w:val="es-MX"/>
         </w:rPr>
       </w:pPr>
-      <w:r>
-        <w:rPr>
-          <w:color w:val="332E2B"/>
-          <w:w w:val="85"/>
-        </w:rPr>
-        <w:t>Companions?</w:t>
-      </w:r>
-      <w:r>
-        <w:rPr>
-          <w:color w:val="2A704D"/>
-          <w:w w:val="85"/>
-        </w:rPr>
-        <w:br/>
-      </w:r>
+    </w:p>
+    <w:p>
+      <w:pPr>
+        <w:pStyle w:val="Ttulo3"/>
+        <w:rPr>
+          <w:color w:val="332E2B"/>
+          <w:w w:val="85"/>
+          <w:lang w:val="es-MX"/>
+        </w:rPr>
+      </w:pPr>
+      <w:r>
+        <w:rPr>
+          <w:color w:val="332E2B"/>
+          <w:w w:val="85"/>
+          <w:lang w:val="es-MX"/>
+        </w:rPr>
+        <w:t>¿</w:t>
+      </w:r>
+      <w:proofErr w:type="spellStart"/>
+      <w:r>
+        <w:rPr>
+          <w:color w:val="332E2B"/>
+          <w:w w:val="85"/>
+          <w:lang w:val="es-MX"/>
+        </w:rPr>
+        <w:t>A</w:t>
+      </w:r>
+      <w:r>
+        <w:rPr>
+          <w:color w:val="332E2B"/>
+          <w:w w:val="85"/>
+          <w:lang w:val="es-MX"/>
+        </w:rPr>
+        <w:t>l</w:t>
+      </w:r>
+      <w:r>
+        <w:rPr>
+          <w:color w:val="332E2B"/>
+          <w:w w:val="85"/>
+          <w:lang w:val="es-MX"/>
+        </w:rPr>
+        <w:t>lergi</w:t>
+      </w:r>
+      <w:r>
+        <w:rPr>
+          <w:color w:val="332E2B"/>
+          <w:w w:val="85"/>
+          <w:lang w:val="es-MX"/>
+        </w:rPr>
+        <w:t>e</w:t>
+      </w:r>
+      <w:r>
+        <w:rPr>
+          <w:color w:val="332E2B"/>
+          <w:w w:val="85"/>
+          <w:lang w:val="es-MX"/>
+        </w:rPr>
+        <w:t>s</w:t>
+      </w:r>
+      <w:proofErr w:type="spellEnd"/>
+      <w:r>
+        <w:rPr>
+          <w:color w:val="332E2B"/>
+          <w:w w:val="85"/>
+          <w:lang w:val="es-MX"/>
+        </w:rPr>
+        <w:t>?</w:t>
+      </w:r>
+    </w:p>
+    <w:p>
+      <w:pPr>
+        <w:pStyle w:val="Ttulo3"/>
+        <w:rPr>
+          <w:color w:val="706D6B"/>
+          <w:w w:val="85"/>
+          <w:lang w:val="es-MX"/>
+        </w:rPr>
+      </w:pPr>
       <w:r>
         <w:rPr>
           <w:b w:val="0"/>
@@ -1165,7 +1474,7 @@
           <w:w w:val="85"/>
           <w:lang w:val="es-MX"/>
         </w:rPr>
-        <w:fldChar w:fldCharType="begin"/>
+        <w:t>{{</w:t>
       </w:r>
       <w:r>
         <w:rPr>
@@ -1175,7 +1484,7 @@
           <w:color w:val="706D6B"/>
           <w:w w:val="85"/>
         </w:rPr>
-        <w:instrText xml:space="preserve"> MERGEFIELD cuantosAcomp </w:instrText>
+        <w:t>detalles_alergia</w:t>
       </w:r>
       <w:r>
         <w:rPr>
@@ -1186,7 +1495,83 @@
           <w:w w:val="85"/>
           <w:lang w:val="es-MX"/>
         </w:rPr>
-        <w:fldChar w:fldCharType="separate"/>
+        <w:t>}}</w:t>
+      </w:r>
+    </w:p>
+    <w:p>
+      <w:pPr>
+        <w:pStyle w:val="Ttulo3"/>
+        <w:rPr>
+          <w:color w:val="2A704D"/>
+          <w:w w:val="85"/>
+          <w:lang w:val="es-MX"/>
+        </w:rPr>
+      </w:pPr>
+    </w:p>
+    <w:p>
+      <w:pPr>
+        <w:pStyle w:val="Ttulo3"/>
+        <w:rPr>
+          <w:b w:val="0"/>
+          <w:bCs w:val="0"/>
+          <w:noProof/>
+          <w:w w:val="85"/>
+          <w:lang w:val="es-MX"/>
+        </w:rPr>
+      </w:pPr>
+      <w:proofErr w:type="spellStart"/>
+      <w:r>
+        <w:rPr>
+          <w:color w:val="332E2B"/>
+          <w:w w:val="85"/>
+          <w:lang w:val="es-MX"/>
+        </w:rPr>
+        <w:t>Preferred</w:t>
+      </w:r>
+      <w:proofErr w:type="spellEnd"/>
+      <w:r>
+        <w:rPr>
+          <w:color w:val="332E2B"/>
+          <w:w w:val="85"/>
+          <w:lang w:val="es-MX"/>
+        </w:rPr>
+        <w:t xml:space="preserve"> </w:t>
+      </w:r>
+      <w:proofErr w:type="spellStart"/>
+      <w:r>
+        <w:rPr>
+          <w:color w:val="332E2B"/>
+          <w:w w:val="85"/>
+          <w:lang w:val="es-MX"/>
+        </w:rPr>
+        <w:t>Drinks</w:t>
+      </w:r>
+      <w:proofErr w:type="spellEnd"/>
+      <w:r>
+        <w:rPr>
+          <w:color w:val="332E2B"/>
+          <w:w w:val="85"/>
+          <w:lang w:val="es-MX"/>
+        </w:rPr>
+        <w:t xml:space="preserve"> and </w:t>
+      </w:r>
+      <w:proofErr w:type="spellStart"/>
+      <w:r>
+        <w:rPr>
+          <w:color w:val="332E2B"/>
+          <w:w w:val="85"/>
+          <w:lang w:val="es-MX"/>
+        </w:rPr>
+        <w:t>Dishes</w:t>
+      </w:r>
+      <w:proofErr w:type="spellEnd"/>
+      <w:r>
+        <w:rPr>
+          <w:color w:val="332E2B"/>
+          <w:w w:val="85"/>
+          <w:lang w:val="es-MX"/>
+        </w:rPr>
+        <w:br/>
       </w:r>
       <w:r>
         <w:rPr>
@@ -1195,8 +1580,9 @@
           <w:noProof/>
           <w:color w:val="706D6B"/>
           <w:w w:val="85"/>
-        </w:rPr>
-        <w:t>«cuantosAcomp»</w:t>
+          <w:lang w:val="es-MX"/>
+        </w:rPr>
+        <w:t>{{</w:t>
       </w:r>
       <w:r>
         <w:rPr>
@@ -1205,75 +1591,8 @@
           <w:noProof/>
           <w:color w:val="706D6B"/>
           <w:w w:val="85"/>
-          <w:lang w:val="es-MX"/>
-        </w:rPr>
-        <w:fldChar w:fldCharType="end"/>
-      </w:r>
-    </w:p>
-    <w:p>
-      <w:pPr>
-        <w:pStyle w:val="Ttulo3"/>
-        <w:rPr>
-          <w:color w:val="2A704D"/>
-          <w:w w:val="85"/>
-          <w:lang w:val="es-MX"/>
-        </w:rPr>
-      </w:pPr>
-    </w:p>
-    <w:p>
-      <w:pPr>
-        <w:pStyle w:val="Ttulo3"/>
-        <w:rPr>
-          <w:b w:val="0"/>
-          <w:bCs w:val="0"/>
-          <w:color w:val="2A704D"/>
-          <w:w w:val="85"/>
-          <w:lang w:val="es-MX"/>
-        </w:rPr>
-      </w:pPr>
-      <w:r>
-        <w:rPr>
-          <w:color w:val="332E2B"/>
-          <w:w w:val="85"/>
-          <w:lang w:val="es-MX"/>
-        </w:rPr>
-        <w:t>Companion Details</w:t>
-      </w:r>
-      <w:r>
-        <w:rPr>
-          <w:color w:val="2A704D"/>
-          <w:w w:val="85"/>
-          <w:lang w:val="es-MX"/>
-        </w:rPr>
-        <w:br/>
-      </w:r>
-      <w:r>
-        <w:rPr>
-          <w:b w:val="0"/>
-          <w:bCs w:val="0"/>
-          <w:color w:val="706D6B"/>
-          <w:w w:val="85"/>
-        </w:rPr>
-        <w:fldChar w:fldCharType="begin"/>
-      </w:r>
-      <w:r>
-        <w:rPr>
-          <w:b w:val="0"/>
-          <w:bCs w:val="0"/>
-          <w:color w:val="706D6B"/>
-          <w:w w:val="85"/>
-          <w:lang w:val="es-MX"/>
-        </w:rPr>
-        <w:instrText xml:space="preserve"> MERGEFIELD detallesAcompanantes </w:instrText>
-      </w:r>
-      <w:r>
-        <w:rPr>
-          <w:b w:val="0"/>
-          <w:bCs w:val="0"/>
-          <w:color w:val="706D6B"/>
-          <w:w w:val="85"/>
-        </w:rPr>
-        <w:fldChar w:fldCharType="separate"/>
+        </w:rPr>
+        <w:t>bebidas_y_platillos_preferidos</w:t>
       </w:r>
       <w:r>
         <w:rPr>
@@ -1284,16 +1603,7 @@
           <w:w w:val="85"/>
           <w:lang w:val="es-MX"/>
         </w:rPr>
-        <w:t>«detallesAcompanantes»</w:t>
-      </w:r>
-      <w:r>
-        <w:rPr>
-          <w:b w:val="0"/>
-          <w:bCs w:val="0"/>
-          <w:color w:val="706D6B"/>
-          <w:w w:val="85"/>
-        </w:rPr>
-        <w:fldChar w:fldCharType="end"/>
+        <w:t>}}</w:t>
       </w:r>
     </w:p>
     <w:p>
@@ -1309,63 +1619,6 @@
     <w:p>
       <w:pPr>
         <w:pStyle w:val="Ttulo3"/>
-        <w:rPr>
-          <w:color w:val="332E2B"/>
-          <w:w w:val="85"/>
-          <w:lang w:val="es-MX"/>
-        </w:rPr>
-      </w:pPr>
-      <w:r>
-        <w:rPr>
-          <w:color w:val="332E2B"/>
-          <w:w w:val="85"/>
-          <w:lang w:val="es-MX"/>
-        </w:rPr>
-        <w:t>¿A</w:t>
-      </w:r>
-      <w:r>
-        <w:rPr>
-          <w:color w:val="332E2B"/>
-          <w:w w:val="85"/>
-          <w:lang w:val="es-MX"/>
-        </w:rPr>
-        <w:t>l</w:t>
-      </w:r>
-      <w:r>
-        <w:rPr>
-          <w:color w:val="332E2B"/>
-          <w:w w:val="85"/>
-          <w:lang w:val="es-MX"/>
-        </w:rPr>
-        <w:t>lergi</w:t>
-      </w:r>
-      <w:r>
-        <w:rPr>
-          <w:color w:val="332E2B"/>
-          <w:w w:val="85"/>
-          <w:lang w:val="es-MX"/>
-        </w:rPr>
-        <w:t>e</w:t>
-      </w:r>
-      <w:r>
-        <w:rPr>
-          <w:color w:val="332E2B"/>
-          <w:w w:val="85"/>
-          <w:lang w:val="es-MX"/>
-        </w:rPr>
-        <w:t>s?</w:t>
-      </w:r>
-    </w:p>
-    <w:p>
-      <w:pPr>
-        <w:pStyle w:val="Ttulo3"/>
-        <w:rPr>
-          <w:color w:val="706D6B"/>
-          <w:w w:val="85"/>
-          <w:lang w:val="es-MX"/>
-        </w:rPr>
-      </w:pPr>
-      <w:r>
         <w:rPr>
           <w:b w:val="0"/>
           <w:bCs w:val="0"/>
@@ -1374,7 +1627,60 @@
           <w:w w:val="85"/>
           <w:lang w:val="es-MX"/>
         </w:rPr>
-        <w:fldChar w:fldCharType="begin"/>
+      </w:pPr>
+      <w:proofErr w:type="spellStart"/>
+      <w:r>
+        <w:rPr>
+          <w:color w:val="332E2B"/>
+          <w:w w:val="85"/>
+          <w:lang w:val="es-MX"/>
+        </w:rPr>
+        <w:t>Coffee</w:t>
+      </w:r>
+      <w:proofErr w:type="spellEnd"/>
+      <w:r>
+        <w:rPr>
+          <w:color w:val="332E2B"/>
+          <w:w w:val="85"/>
+          <w:lang w:val="es-MX"/>
+        </w:rPr>
+        <w:t xml:space="preserve"> and </w:t>
+      </w:r>
+      <w:proofErr w:type="spellStart"/>
+      <w:r>
+        <w:rPr>
+          <w:color w:val="332E2B"/>
+          <w:w w:val="85"/>
+          <w:lang w:val="es-MX"/>
+        </w:rPr>
+        <w:t>Dairy</w:t>
+      </w:r>
+      <w:proofErr w:type="spellEnd"/>
+      <w:r>
+        <w:rPr>
+          <w:color w:val="332E2B"/>
+          <w:w w:val="85"/>
+          <w:lang w:val="es-MX"/>
+        </w:rPr>
+        <w:t xml:space="preserve"> </w:t>
+      </w:r>
+      <w:proofErr w:type="spellStart"/>
+      <w:r>
+        <w:rPr>
+          <w:color w:val="332E2B"/>
+          <w:w w:val="85"/>
+          <w:lang w:val="es-MX"/>
+        </w:rPr>
+        <w:t>Preference</w:t>
+      </w:r>
+      <w:proofErr w:type="spellEnd"/>
+      <w:r>
+        <w:rPr>
+          <w:color w:val="332E2B"/>
+          <w:w w:val="85"/>
+          <w:lang w:val="es-MX"/>
+        </w:rPr>
+        <w:br/>
       </w:r>
       <w:r>
         <w:rPr>
@@ -1385,7 +1691,7 @@
           <w:w w:val="85"/>
           <w:lang w:val="es-MX"/>
         </w:rPr>
-        <w:instrText xml:space="preserve"> MERGEFIELD Detalles_Alergia </w:instrText>
+        <w:t>{{</w:t>
       </w:r>
       <w:r>
         <w:rPr>
@@ -1396,7 +1702,7 @@
           <w:w w:val="85"/>
           <w:lang w:val="es-MX"/>
         </w:rPr>
-        <w:fldChar w:fldCharType="separate"/>
+        <w:t>preferencia_cafe_y_lacteos</w:t>
       </w:r>
       <w:r>
         <w:rPr>
@@ -1407,9 +1713,22 @@
           <w:w w:val="85"/>
           <w:lang w:val="es-MX"/>
         </w:rPr>
-        <w:t>«Detalles_Alergia»</w:t>
-      </w:r>
-      <w:r>
+        <w:t>}}</w:t>
+      </w:r>
+    </w:p>
+    <w:p>
+      <w:pPr>
+        <w:pStyle w:val="Ttulo3"/>
+        <w:rPr>
+          <w:color w:val="2A704D"/>
+          <w:w w:val="85"/>
+          <w:lang w:val="es-MX"/>
+        </w:rPr>
+      </w:pPr>
+    </w:p>
+    <w:p>
+      <w:pPr>
+        <w:pStyle w:val="Ttulo3"/>
         <w:rPr>
           <w:b w:val="0"/>
           <w:bCs w:val="0"/>
@@ -1418,38 +1737,35 @@
           <w:w w:val="85"/>
           <w:lang w:val="es-MX"/>
         </w:rPr>
-        <w:fldChar w:fldCharType="end"/>
-      </w:r>
-    </w:p>
-    <w:p>
-      <w:pPr>
-        <w:pStyle w:val="Ttulo3"/>
-        <w:rPr>
-          <w:color w:val="2A704D"/>
+      </w:pPr>
+      <w:proofErr w:type="spellStart"/>
+      <w:r>
+        <w:rPr>
+          <w:color w:val="332E2B"/>
           <w:w w:val="85"/>
           <w:lang w:val="es-MX"/>
         </w:rPr>
-      </w:pPr>
-    </w:p>
-    <w:p>
-      <w:pPr>
-        <w:pStyle w:val="Ttulo3"/>
-        <w:rPr>
-          <w:b w:val="0"/>
-          <w:bCs w:val="0"/>
-          <w:noProof/>
+        <w:t>Celebration</w:t>
+      </w:r>
+      <w:proofErr w:type="spellEnd"/>
+      <w:r>
+        <w:rPr>
+          <w:color w:val="332E2B"/>
           <w:w w:val="85"/>
           <w:lang w:val="es-MX"/>
         </w:rPr>
-      </w:pPr>
+        <w:t xml:space="preserve"> </w:t>
+      </w:r>
+      <w:proofErr w:type="spellStart"/>
       <w:r>
         <w:rPr>
           <w:color w:val="332E2B"/>
           <w:w w:val="85"/>
           <w:lang w:val="es-MX"/>
         </w:rPr>
-        <w:t>Preferred Drinks and Dishes</w:t>
-      </w:r>
+        <w:t>Amenity</w:t>
+      </w:r>
+      <w:proofErr w:type="spellEnd"/>
       <w:r>
         <w:rPr>
           <w:color w:val="332E2B"/>
@@ -1467,7 +1783,7 @@
           <w:w w:val="85"/>
           <w:lang w:val="es-MX"/>
         </w:rPr>
-        <w:fldChar w:fldCharType="begin"/>
+        <w:t>{{</w:t>
       </w:r>
       <w:r>
         <w:rPr>
@@ -1476,9 +1792,8 @@
           <w:noProof/>
           <w:color w:val="706D6B"/>
           <w:w w:val="85"/>
-          <w:lang w:val="es-MX"/>
-        </w:rPr>
-        <w:instrText xml:space="preserve"> MERGEFIELD Bebidas_y_Platillos_Preferidos </w:instrText>
+        </w:rPr>
+        <w:t>amenidad_celebracion</w:t>
       </w:r>
       <w:r>
         <w:rPr>
@@ -1487,321 +1802,31 @@
           <w:noProof/>
           <w:color w:val="706D6B"/>
           <w:w w:val="85"/>
+        </w:rPr>
+        <w:t>}}</w:t>
+      </w:r>
+    </w:p>
+    <w:p>
+      <w:pPr>
+        <w:pStyle w:val="Ttulo3"/>
+        <w:rPr>
+          <w:color w:val="2A704D"/>
+          <w:w w:val="85"/>
+          <w:sz w:val="20"/>
+          <w:szCs w:val="20"/>
           <w:lang w:val="es-MX"/>
         </w:rPr>
-        <w:fldChar w:fldCharType="separate"/>
-      </w:r>
-      <w:r>
+      </w:pPr>
+    </w:p>
+    <w:p>
+      <w:pPr>
+        <w:pStyle w:val="Ttulo3"/>
         <w:rPr>
           <w:b w:val="0"/>
           <w:bCs w:val="0"/>
           <w:noProof/>
           <w:color w:val="706D6B"/>
           <w:w w:val="85"/>
-          <w:lang w:val="es-MX"/>
-        </w:rPr>
-        <w:t>«Bebidas_y_Platillos_Preferidos»</w:t>
-      </w:r>
-      <w:r>
-        <w:rPr>
-          <w:b w:val="0"/>
-          <w:bCs w:val="0"/>
-          <w:noProof/>
-          <w:color w:val="706D6B"/>
-          <w:w w:val="85"/>
-          <w:lang w:val="es-MX"/>
-        </w:rPr>
-        <w:fldChar w:fldCharType="end"/>
-      </w:r>
-    </w:p>
-    <w:p>
-      <w:pPr>
-        <w:pStyle w:val="Ttulo3"/>
-        <w:rPr>
-          <w:color w:val="2A704D"/>
-          <w:w w:val="85"/>
-          <w:lang w:val="es-MX"/>
-        </w:rPr>
-      </w:pPr>
-    </w:p>
-    <w:p>
-      <w:pPr>
-        <w:pStyle w:val="Ttulo3"/>
-        <w:rPr>
-          <w:b w:val="0"/>
-          <w:bCs w:val="0"/>
-          <w:noProof/>
-          <w:color w:val="706D6B"/>
-          <w:w w:val="85"/>
-          <w:lang w:val="es-MX"/>
-        </w:rPr>
-      </w:pPr>
-      <w:r>
-        <w:rPr>
-          <w:color w:val="332E2B"/>
-          <w:w w:val="85"/>
-          <w:lang w:val="es-MX"/>
-        </w:rPr>
-        <w:t>Coffee and Dairy Preference</w:t>
-      </w:r>
-      <w:r>
-        <w:rPr>
-          <w:color w:val="332E2B"/>
-          <w:w w:val="85"/>
-          <w:lang w:val="es-MX"/>
-        </w:rPr>
-        <w:br/>
-      </w:r>
-      <w:r>
-        <w:rPr>
-          <w:b w:val="0"/>
-          <w:bCs w:val="0"/>
-          <w:noProof/>
-          <w:color w:val="706D6B"/>
-          <w:w w:val="85"/>
-          <w:lang w:val="es-MX"/>
-        </w:rPr>
-        <w:fldChar w:fldCharType="begin"/>
-      </w:r>
-      <w:r>
-        <w:rPr>
-          <w:b w:val="0"/>
-          <w:bCs w:val="0"/>
-          <w:noProof/>
-          <w:color w:val="706D6B"/>
-          <w:w w:val="85"/>
-          <w:lang w:val="es-MX"/>
-        </w:rPr>
-        <w:instrText xml:space="preserve"> MERGEFIELD Preferencia_Café_y_Lácteos </w:instrText>
-      </w:r>
-      <w:r>
-        <w:rPr>
-          <w:b w:val="0"/>
-          <w:bCs w:val="0"/>
-          <w:noProof/>
-          <w:color w:val="706D6B"/>
-          <w:w w:val="85"/>
-          <w:lang w:val="es-MX"/>
-        </w:rPr>
-        <w:fldChar w:fldCharType="separate"/>
-      </w:r>
-      <w:r>
-        <w:rPr>
-          <w:b w:val="0"/>
-          <w:bCs w:val="0"/>
-          <w:noProof/>
-          <w:color w:val="706D6B"/>
-          <w:w w:val="85"/>
-          <w:lang w:val="es-MX"/>
-        </w:rPr>
-        <w:t>«Preferencia_Café_y_Lácteos»</w:t>
-      </w:r>
-      <w:r>
-        <w:rPr>
-          <w:b w:val="0"/>
-          <w:bCs w:val="0"/>
-          <w:noProof/>
-          <w:color w:val="706D6B"/>
-          <w:w w:val="85"/>
-          <w:lang w:val="es-MX"/>
-        </w:rPr>
-        <w:fldChar w:fldCharType="end"/>
-      </w:r>
-    </w:p>
-    <w:p>
-      <w:pPr>
-        <w:pStyle w:val="Ttulo3"/>
-        <w:rPr>
-          <w:color w:val="2A704D"/>
-          <w:w w:val="85"/>
-          <w:lang w:val="es-MX"/>
-        </w:rPr>
-      </w:pPr>
-    </w:p>
-    <w:p>
-      <w:pPr>
-        <w:pStyle w:val="Ttulo3"/>
-        <w:rPr>
-          <w:b w:val="0"/>
-          <w:bCs w:val="0"/>
-          <w:noProof/>
-          <w:color w:val="706D6B"/>
-          <w:w w:val="85"/>
-          <w:lang w:val="es-MX"/>
-        </w:rPr>
-      </w:pPr>
-      <w:r>
-        <w:rPr>
-          <w:color w:val="332E2B"/>
-          <w:w w:val="85"/>
-          <w:lang w:val="es-MX"/>
-        </w:rPr>
-        <w:t>Celebration Amenity</w:t>
-      </w:r>
-      <w:r>
-        <w:rPr>
-          <w:color w:val="332E2B"/>
-          <w:w w:val="85"/>
-          <w:lang w:val="es-MX"/>
-        </w:rPr>
-        <w:br/>
-      </w:r>
-      <w:r>
-        <w:rPr>
-          <w:b w:val="0"/>
-          <w:bCs w:val="0"/>
-          <w:noProof/>
-          <w:color w:val="706D6B"/>
-          <w:w w:val="85"/>
-          <w:lang w:val="es-MX"/>
-        </w:rPr>
-        <w:fldChar w:fldCharType="begin"/>
-      </w:r>
-      <w:r>
-        <w:rPr>
-          <w:b w:val="0"/>
-          <w:bCs w:val="0"/>
-          <w:noProof/>
-          <w:color w:val="706D6B"/>
-          <w:w w:val="85"/>
-          <w:lang w:val="es-MX"/>
-        </w:rPr>
-        <w:instrText xml:space="preserve"> MERGEFIELD AMENIDADCELEBRACIÓN_ </w:instrText>
-      </w:r>
-      <w:r>
-        <w:rPr>
-          <w:b w:val="0"/>
-          <w:bCs w:val="0"/>
-          <w:noProof/>
-          <w:color w:val="706D6B"/>
-          <w:w w:val="85"/>
-          <w:lang w:val="es-MX"/>
-        </w:rPr>
-        <w:fldChar w:fldCharType="separate"/>
-      </w:r>
-      <w:r>
-        <w:rPr>
-          <w:b w:val="0"/>
-          <w:bCs w:val="0"/>
-          <w:noProof/>
-          <w:color w:val="706D6B"/>
-          <w:w w:val="85"/>
-          <w:lang w:val="es-MX"/>
-        </w:rPr>
-        <w:t>«AMENIDADCELEBRACIÓN_»</w:t>
-      </w:r>
-      <w:r>
-        <w:rPr>
-          <w:b w:val="0"/>
-          <w:bCs w:val="0"/>
-          <w:noProof/>
-          <w:color w:val="706D6B"/>
-          <w:w w:val="85"/>
-          <w:lang w:val="es-MX"/>
-        </w:rPr>
-        <w:fldChar w:fldCharType="end"/>
-      </w:r>
-    </w:p>
-    <w:p>
-      <w:pPr>
-        <w:pStyle w:val="Ttulo3"/>
-        <w:rPr>
-          <w:color w:val="2A704D"/>
-          <w:w w:val="85"/>
-          <w:sz w:val="20"/>
-          <w:szCs w:val="20"/>
-          <w:lang w:val="es-MX"/>
-        </w:rPr>
-      </w:pPr>
-    </w:p>
-    <w:p>
-      <w:pPr>
-        <w:pStyle w:val="Ttulo3"/>
-        <w:rPr>
-          <w:b w:val="0"/>
-          <w:bCs w:val="0"/>
-          <w:noProof/>
-          <w:color w:val="706D6B"/>
-          <w:w w:val="85"/>
-          <w:lang w:val="es-MX"/>
-        </w:rPr>
-      </w:pPr>
-      <w:r>
-        <w:rPr>
-          <w:color w:val="332E2B"/>
-          <w:w w:val="85"/>
-        </w:rPr>
-        <w:t>Amenity</w:t>
-      </w:r>
-      <w:r>
-        <w:rPr>
-          <w:color w:val="332E2B"/>
-          <w:w w:val="85"/>
-        </w:rPr>
-        <w:br/>
-      </w:r>
-      <w:r>
-        <w:rPr>
-          <w:b w:val="0"/>
-          <w:bCs w:val="0"/>
-          <w:noProof/>
-          <w:color w:val="706D6B"/>
-          <w:w w:val="85"/>
-          <w:lang w:val="es-MX"/>
-        </w:rPr>
-        <w:fldChar w:fldCharType="begin"/>
-      </w:r>
-      <w:r>
-        <w:rPr>
-          <w:b w:val="0"/>
-          <w:bCs w:val="0"/>
-          <w:noProof/>
-          <w:color w:val="706D6B"/>
-          <w:w w:val="85"/>
-          <w:lang w:val="es-MX"/>
-        </w:rPr>
-        <w:instrText xml:space="preserve"> MERGEFIELD AMENIDAD </w:instrText>
-      </w:r>
-      <w:r>
-        <w:rPr>
-          <w:b w:val="0"/>
-          <w:bCs w:val="0"/>
-          <w:noProof/>
-          <w:color w:val="706D6B"/>
-          <w:w w:val="85"/>
-          <w:lang w:val="es-MX"/>
-        </w:rPr>
-        <w:fldChar w:fldCharType="separate"/>
-      </w:r>
-      <w:r>
-        <w:rPr>
-          <w:b w:val="0"/>
-          <w:bCs w:val="0"/>
-          <w:noProof/>
-          <w:color w:val="706D6B"/>
-          <w:w w:val="85"/>
-          <w:lang w:val="es-MX"/>
-        </w:rPr>
-        <w:t>«AMENIDAD»</w:t>
-      </w:r>
-      <w:r>
-        <w:rPr>
-          <w:b w:val="0"/>
-          <w:bCs w:val="0"/>
-          <w:noProof/>
-          <w:color w:val="706D6B"/>
-          <w:w w:val="85"/>
-          <w:lang w:val="es-MX"/>
-        </w:rPr>
-        <w:fldChar w:fldCharType="end"/>
-      </w:r>
-    </w:p>
-    <w:p>
-      <w:pPr>
-        <w:pStyle w:val="Ttulo3"/>
-        <w:rPr>
-          <w:sz w:val="22"/>
-          <w:szCs w:val="22"/>
           <w:lang w:val="es-MX"/>
         </w:rPr>
         <w:sectPr>
@@ -1811,38 +1836,21 @@
           <w:cols w:num="2" w:space="720"/>
         </w:sectPr>
       </w:pPr>
-    </w:p>
-    <w:p>
-      <w:pPr>
-        <w:pStyle w:val="Ttulo3"/>
-        <w:rPr>
-          <w:sz w:val="22"/>
-          <w:szCs w:val="22"/>
-          <w:lang w:val="es-MX"/>
-        </w:rPr>
-      </w:pPr>
-    </w:p>
-    <w:p>
-      <w:pPr>
-        <w:pStyle w:val="Ttulo3"/>
-        <w:rPr>
-          <w:color w:val="332E2B"/>
-          <w:w w:val="85"/>
-          <w:lang w:val="es-MX"/>
-        </w:rPr>
-      </w:pPr>
-      <w:r>
-        <w:rPr>
-          <w:color w:val="332E2B"/>
-          <w:w w:val="85"/>
-          <w:lang w:val="es-MX"/>
-        </w:rPr>
-        <w:t>Additional Comments</w:t>
-      </w:r>
-    </w:p>
-    <w:p>
-      <w:pPr>
-        <w:pStyle w:val="Ttulo3"/>
+      <w:r>
+        <w:rPr>
+          <w:color w:val="332E2B"/>
+          <w:w w:val="85"/>
+        </w:rPr>
+        <w:t>Amenity</w:t>
+      </w:r>
+      <w:r>
+        <w:rPr>
+          <w:color w:val="332E2B"/>
+          <w:w w:val="85"/>
+        </w:rPr>
+        <w:br/>
+      </w:r>
+      <w:r>
         <w:rPr>
           <w:b w:val="0"/>
           <w:bCs w:val="0"/>
@@ -1851,7 +1859,8 @@
           <w:w w:val="85"/>
           <w:lang w:val="es-MX"/>
         </w:rPr>
-      </w:pPr>
+        <w:t>{{</w:t>
+      </w:r>
       <w:r>
         <w:rPr>
           <w:b w:val="0"/>
@@ -1859,9 +1868,8 @@
           <w:noProof/>
           <w:color w:val="706D6B"/>
           <w:w w:val="85"/>
-          <w:lang w:val="es-MX"/>
-        </w:rPr>
-        <w:fldChar w:fldCharType="begin"/>
+        </w:rPr>
+        <w:t>amenidad</w:t>
       </w:r>
       <w:r>
         <w:rPr>
@@ -1872,9 +1880,60 @@
           <w:w w:val="85"/>
           <w:lang w:val="es-MX"/>
         </w:rPr>
-        <w:instrText xml:space="preserve"> MERGEFIELD Comentarios_Adicionales </w:instrText>
-      </w:r>
-      <w:r>
+        <w:t>}}</w:t>
+      </w:r>
+    </w:p>
+    <w:p>
+      <w:pPr>
+        <w:pStyle w:val="Ttulo3"/>
+        <w:rPr>
+          <w:sz w:val="22"/>
+          <w:szCs w:val="22"/>
+          <w:lang w:val="es-MX"/>
+        </w:rPr>
+      </w:pPr>
+    </w:p>
+    <w:p>
+      <w:pPr>
+        <w:pStyle w:val="Ttulo3"/>
+        <w:rPr>
+          <w:color w:val="332E2B"/>
+          <w:w w:val="85"/>
+          <w:lang w:val="es-MX"/>
+        </w:rPr>
+      </w:pPr>
+      <w:proofErr w:type="spellStart"/>
+      <w:r>
+        <w:rPr>
+          <w:color w:val="332E2B"/>
+          <w:w w:val="85"/>
+          <w:lang w:val="es-MX"/>
+        </w:rPr>
+        <w:t>Additional</w:t>
+      </w:r>
+      <w:proofErr w:type="spellEnd"/>
+      <w:r>
+        <w:rPr>
+          <w:color w:val="332E2B"/>
+          <w:w w:val="85"/>
+          <w:lang w:val="es-MX"/>
+        </w:rPr>
+        <w:t xml:space="preserve"> </w:t>
+      </w:r>
+      <w:proofErr w:type="spellStart"/>
+      <w:r>
+        <w:rPr>
+          <w:color w:val="332E2B"/>
+          <w:w w:val="85"/>
+          <w:lang w:val="es-MX"/>
+        </w:rPr>
+        <w:t>Comments</w:t>
+      </w:r>
+      <w:proofErr w:type="spellEnd"/>
+    </w:p>
+    <w:p>
+      <w:pPr>
+        <w:pStyle w:val="Ttulo3"/>
         <w:rPr>
           <w:b w:val="0"/>
           <w:bCs w:val="0"/>
@@ -1883,8 +1942,7 @@
           <w:w w:val="85"/>
           <w:lang w:val="es-MX"/>
         </w:rPr>
-        <w:fldChar w:fldCharType="separate"/>
-      </w:r>
+      </w:pPr>
       <w:r>
         <w:rPr>
           <w:b w:val="0"/>
@@ -1894,7 +1952,7 @@
           <w:w w:val="85"/>
           <w:lang w:val="es-MX"/>
         </w:rPr>
-        <w:t>«Comentarios_Adicionales»</w:t>
+        <w:t>{{</w:t>
       </w:r>
       <w:r>
         <w:rPr>
@@ -1903,9 +1961,19 @@
           <w:noProof/>
           <w:color w:val="706D6B"/>
           <w:w w:val="85"/>
+        </w:rPr>
+        <w:t>comentarios_adicionales</w:t>
+      </w:r>
+      <w:r>
+        <w:rPr>
+          <w:b w:val="0"/>
+          <w:bCs w:val="0"/>
+          <w:noProof/>
+          <w:color w:val="706D6B"/>
+          <w:w w:val="85"/>
           <w:lang w:val="es-MX"/>
         </w:rPr>
-        <w:fldChar w:fldCharType="end"/>
+        <w:t>}}</w:t>
       </w:r>
     </w:p>
     <w:p>
@@ -2052,13 +2120,23 @@
           </mc:Fallback>
         </mc:AlternateContent>
       </w:r>
+      <w:proofErr w:type="spellStart"/>
       <w:r>
         <w:rPr>
           <w:color w:val="2A704D"/>
           <w:w w:val="85"/>
           <w:lang w:val="es-MX"/>
         </w:rPr>
-        <w:t>Monday,</w:t>
+        <w:t>Monday</w:t>
+      </w:r>
+      <w:proofErr w:type="spellEnd"/>
+      <w:r>
+        <w:rPr>
+          <w:color w:val="2A704D"/>
+          <w:w w:val="85"/>
+          <w:lang w:val="es-MX"/>
+        </w:rPr>
+        <w:t>,</w:t>
       </w:r>
       <w:r>
         <w:rPr>
@@ -2155,18 +2233,52 @@
           <w:w w:val="85"/>
           <w:sz w:val="18"/>
         </w:rPr>
-        <w:t>“Exper</w:t>
-      </w:r>
-      <w:r>
-        <w:rPr>
-          <w:rFonts w:ascii="Arial" w:hAnsi="Arial" w:cs="Arial"/>
-          <w:b/>
-          <w:color w:val="332E2B"/>
-          <w:w w:val="85"/>
-          <w:sz w:val="18"/>
-        </w:rPr>
-        <w:t>iencia transformadora</w:t>
-      </w:r>
+        <w:t>“</w:t>
+      </w:r>
+      <w:proofErr w:type="spellStart"/>
+      <w:r>
+        <w:rPr>
+          <w:rFonts w:ascii="Arial" w:hAnsi="Arial" w:cs="Arial"/>
+          <w:b/>
+          <w:color w:val="332E2B"/>
+          <w:w w:val="85"/>
+          <w:sz w:val="18"/>
+        </w:rPr>
+        <w:t>Exper</w:t>
+      </w:r>
+      <w:r>
+        <w:rPr>
+          <w:rFonts w:ascii="Arial" w:hAnsi="Arial" w:cs="Arial"/>
+          <w:b/>
+          <w:color w:val="332E2B"/>
+          <w:w w:val="85"/>
+          <w:sz w:val="18"/>
+        </w:rPr>
+        <w:t>iencia</w:t>
+      </w:r>
+      <w:proofErr w:type="spellEnd"/>
+      <w:r>
+        <w:rPr>
+          <w:rFonts w:ascii="Arial" w:hAnsi="Arial" w:cs="Arial"/>
+          <w:b/>
+          <w:color w:val="332E2B"/>
+          <w:w w:val="85"/>
+          <w:sz w:val="18"/>
+        </w:rPr>
+        <w:t xml:space="preserve"> </w:t>
+      </w:r>
+      <w:proofErr w:type="spellStart"/>
+      <w:r>
+        <w:rPr>
+          <w:rFonts w:ascii="Arial" w:hAnsi="Arial" w:cs="Arial"/>
+          <w:b/>
+          <w:color w:val="332E2B"/>
+          <w:w w:val="85"/>
+          <w:sz w:val="18"/>
+        </w:rPr>
+        <w:t>transformadora</w:t>
+      </w:r>
+      <w:proofErr w:type="spellEnd"/>
       <w:r>
         <w:rPr>
           <w:rFonts w:ascii="Arial" w:hAnsi="Arial" w:cs="Arial"/>
@@ -2245,7 +2357,27 @@
           <w:sz w:val="16"/>
           <w:szCs w:val="20"/>
         </w:rPr>
-        <w:t xml:space="preserve">17:00 – 18:00 hrs </w:t>
+        <w:t xml:space="preserve">17:00 – 18:00 </w:t>
+      </w:r>
+      <w:proofErr w:type="spellStart"/>
+      <w:r>
+        <w:rPr>
+          <w:rFonts w:ascii="Arial" w:hAnsi="Arial" w:cs="Arial"/>
+          <w:color w:val="7E7E7E"/>
+          <w:sz w:val="16"/>
+          <w:szCs w:val="20"/>
+        </w:rPr>
+        <w:t>hrs</w:t>
+      </w:r>
+      <w:proofErr w:type="spellEnd"/>
+      <w:r>
+        <w:rPr>
+          <w:rFonts w:ascii="Arial" w:hAnsi="Arial" w:cs="Arial"/>
+          <w:color w:val="7E7E7E"/>
+          <w:sz w:val="16"/>
+          <w:szCs w:val="20"/>
+        </w:rPr>
+        <w:t xml:space="preserve"> </w:t>
       </w:r>
       <w:r>
         <w:rPr>
@@ -2351,7 +2483,51 @@
           <w:w w:val="90"/>
           <w:sz w:val="18"/>
         </w:rPr>
-        <w:t>“Experiencia grupal”</w:t>
+        <w:t>“</w:t>
+      </w:r>
+      <w:proofErr w:type="spellStart"/>
+      <w:r>
+        <w:rPr>
+          <w:rFonts w:ascii="Arial" w:hAnsi="Arial" w:cs="Arial"/>
+          <w:b/>
+          <w:color w:val="332E2B"/>
+          <w:w w:val="90"/>
+          <w:sz w:val="18"/>
+        </w:rPr>
+        <w:t>Experiencia</w:t>
+      </w:r>
+      <w:proofErr w:type="spellEnd"/>
+      <w:r>
+        <w:rPr>
+          <w:rFonts w:ascii="Arial" w:hAnsi="Arial" w:cs="Arial"/>
+          <w:b/>
+          <w:color w:val="332E2B"/>
+          <w:w w:val="90"/>
+          <w:sz w:val="18"/>
+        </w:rPr>
+        <w:t xml:space="preserve"> </w:t>
+      </w:r>
+      <w:proofErr w:type="spellStart"/>
+      <w:r>
+        <w:rPr>
+          <w:rFonts w:ascii="Arial" w:hAnsi="Arial" w:cs="Arial"/>
+          <w:b/>
+          <w:color w:val="332E2B"/>
+          <w:w w:val="90"/>
+          <w:sz w:val="18"/>
+        </w:rPr>
+        <w:t>grupal</w:t>
+      </w:r>
+      <w:proofErr w:type="spellEnd"/>
+      <w:r>
+        <w:rPr>
+          <w:rFonts w:ascii="Arial" w:hAnsi="Arial" w:cs="Arial"/>
+          <w:b/>
+          <w:color w:val="332E2B"/>
+          <w:w w:val="90"/>
+          <w:sz w:val="18"/>
+        </w:rPr>
+        <w:t>”</w:t>
       </w:r>
       <w:r>
         <w:rPr>
@@ -2415,8 +2591,20 @@
           <w:sz w:val="16"/>
           <w:szCs w:val="20"/>
         </w:rPr>
-        <w:t>19:00 hrs</w:t>
-      </w:r>
+        <w:t xml:space="preserve">19:00 </w:t>
+      </w:r>
+      <w:proofErr w:type="spellStart"/>
+      <w:r>
+        <w:rPr>
+          <w:rFonts w:ascii="Arial" w:hAnsi="Arial" w:cs="Arial"/>
+          <w:bCs/>
+          <w:color w:val="7E7E7E"/>
+          <w:sz w:val="16"/>
+          <w:szCs w:val="20"/>
+        </w:rPr>
+        <w:t>hrs</w:t>
+      </w:r>
+      <w:proofErr w:type="spellEnd"/>
     </w:p>
     <w:p>
       <w:pPr>
@@ -2556,8 +2744,20 @@
           <w:sz w:val="16"/>
           <w:szCs w:val="20"/>
         </w:rPr>
-        <w:t>19:00 hrs</w:t>
-      </w:r>
+        <w:t xml:space="preserve">19:00 </w:t>
+      </w:r>
+      <w:proofErr w:type="spellStart"/>
+      <w:r>
+        <w:rPr>
+          <w:rFonts w:ascii="Arial" w:hAnsi="Arial" w:cs="Arial"/>
+          <w:bCs/>
+          <w:color w:val="7E7E7E"/>
+          <w:sz w:val="16"/>
+          <w:szCs w:val="20"/>
+        </w:rPr>
+        <w:t>hrs</w:t>
+      </w:r>
+      <w:proofErr w:type="spellEnd"/>
     </w:p>
     <w:p>
       <w:pPr>
@@ -2754,6 +2954,7 @@
         </w:rPr>
         <w:t xml:space="preserve"> </w:t>
       </w:r>
+      <w:proofErr w:type="gramStart"/>
       <w:r>
         <w:rPr>
           <w:color w:val="2A704D"/>
@@ -2769,6 +2970,7 @@
         </w:rPr>
         <w:t>th</w:t>
       </w:r>
+      <w:proofErr w:type="gramEnd"/>
       <w:r>
         <w:rPr>
           <w:color w:val="2A704D"/>
@@ -2820,7 +3022,51 @@
           <w:w w:val="85"/>
           <w:sz w:val="18"/>
         </w:rPr>
-        <w:t>“Experiencia transformadora”</w:t>
+        <w:t>“</w:t>
+      </w:r>
+      <w:proofErr w:type="spellStart"/>
+      <w:r>
+        <w:rPr>
+          <w:rFonts w:ascii="Arial" w:hAnsi="Arial" w:cs="Arial"/>
+          <w:b/>
+          <w:color w:val="332E2B"/>
+          <w:w w:val="85"/>
+          <w:sz w:val="18"/>
+        </w:rPr>
+        <w:t>Experiencia</w:t>
+      </w:r>
+      <w:proofErr w:type="spellEnd"/>
+      <w:r>
+        <w:rPr>
+          <w:rFonts w:ascii="Arial" w:hAnsi="Arial" w:cs="Arial"/>
+          <w:b/>
+          <w:color w:val="332E2B"/>
+          <w:w w:val="85"/>
+          <w:sz w:val="18"/>
+        </w:rPr>
+        <w:t xml:space="preserve"> </w:t>
+      </w:r>
+      <w:proofErr w:type="spellStart"/>
+      <w:r>
+        <w:rPr>
+          <w:rFonts w:ascii="Arial" w:hAnsi="Arial" w:cs="Arial"/>
+          <w:b/>
+          <w:color w:val="332E2B"/>
+          <w:w w:val="85"/>
+          <w:sz w:val="18"/>
+        </w:rPr>
+        <w:t>transformadora</w:t>
+      </w:r>
+      <w:proofErr w:type="spellEnd"/>
+      <w:r>
+        <w:rPr>
+          <w:rFonts w:ascii="Arial" w:hAnsi="Arial" w:cs="Arial"/>
+          <w:b/>
+          <w:color w:val="332E2B"/>
+          <w:w w:val="85"/>
+          <w:sz w:val="18"/>
+        </w:rPr>
+        <w:t>”</w:t>
       </w:r>
       <w:r>
         <w:rPr>
@@ -2887,7 +3133,25 @@
           <w:color w:val="7E7E7E"/>
           <w:sz w:val="18"/>
         </w:rPr>
-        <w:t xml:space="preserve">17:00 – 18:00 hrs </w:t>
+        <w:t xml:space="preserve">17:00 – 18:00 </w:t>
+      </w:r>
+      <w:proofErr w:type="spellStart"/>
+      <w:r>
+        <w:rPr>
+          <w:rFonts w:ascii="Arial" w:hAnsi="Arial" w:cs="Arial"/>
+          <w:color w:val="7E7E7E"/>
+          <w:sz w:val="18"/>
+        </w:rPr>
+        <w:t>hrs</w:t>
+      </w:r>
+      <w:proofErr w:type="spellEnd"/>
+      <w:r>
+        <w:rPr>
+          <w:rFonts w:ascii="Arial" w:hAnsi="Arial" w:cs="Arial"/>
+          <w:color w:val="7E7E7E"/>
+          <w:sz w:val="18"/>
+        </w:rPr>
+        <w:t xml:space="preserve"> </w:t>
       </w:r>
       <w:r>
         <w:rPr>
@@ -2987,7 +3251,51 @@
           <w:w w:val="90"/>
           <w:sz w:val="18"/>
         </w:rPr>
-        <w:t>“Experiencia grupal”–</w:t>
+        <w:t>“</w:t>
+      </w:r>
+      <w:proofErr w:type="spellStart"/>
+      <w:r>
+        <w:rPr>
+          <w:rFonts w:ascii="Arial" w:hAnsi="Arial" w:cs="Arial"/>
+          <w:b/>
+          <w:color w:val="332E2B"/>
+          <w:w w:val="90"/>
+          <w:sz w:val="18"/>
+        </w:rPr>
+        <w:t>Experiencia</w:t>
+      </w:r>
+      <w:proofErr w:type="spellEnd"/>
+      <w:r>
+        <w:rPr>
+          <w:rFonts w:ascii="Arial" w:hAnsi="Arial" w:cs="Arial"/>
+          <w:b/>
+          <w:color w:val="332E2B"/>
+          <w:w w:val="90"/>
+          <w:sz w:val="18"/>
+        </w:rPr>
+        <w:t xml:space="preserve"> </w:t>
+      </w:r>
+      <w:proofErr w:type="spellStart"/>
+      <w:r>
+        <w:rPr>
+          <w:rFonts w:ascii="Arial" w:hAnsi="Arial" w:cs="Arial"/>
+          <w:b/>
+          <w:color w:val="332E2B"/>
+          <w:w w:val="90"/>
+          <w:sz w:val="18"/>
+        </w:rPr>
+        <w:t>grupal</w:t>
+      </w:r>
+      <w:proofErr w:type="spellEnd"/>
+      <w:r>
+        <w:rPr>
+          <w:rFonts w:ascii="Arial" w:hAnsi="Arial" w:cs="Arial"/>
+          <w:b/>
+          <w:color w:val="332E2B"/>
+          <w:w w:val="90"/>
+          <w:sz w:val="18"/>
+        </w:rPr>
+        <w:t>”–</w:t>
       </w:r>
       <w:r>
         <w:rPr>
@@ -3058,6 +3366,7 @@
         </w:rPr>
         <w:t xml:space="preserve"> </w:t>
       </w:r>
+      <w:proofErr w:type="spellStart"/>
       <w:r>
         <w:rPr>
           <w:rFonts w:ascii="Arial" w:hAnsi="Arial" w:cs="Arial"/>
@@ -3068,6 +3377,7 @@
         </w:rPr>
         <w:t>hrs</w:t>
       </w:r>
+      <w:proofErr w:type="spellEnd"/>
     </w:p>
     <w:p>
       <w:pPr>
@@ -3285,6 +3595,7 @@
         </w:rPr>
         <w:t xml:space="preserve"> </w:t>
       </w:r>
+      <w:proofErr w:type="spellStart"/>
       <w:r>
         <w:rPr>
           <w:rFonts w:ascii="Arial" w:hAnsi="Arial" w:cs="Arial"/>
@@ -3295,6 +3606,7 @@
         </w:rPr>
         <w:t>hrs</w:t>
       </w:r>
+      <w:proofErr w:type="spellEnd"/>
     </w:p>
     <w:p>
       <w:pPr>
@@ -3594,6 +3906,7 @@
         </w:rPr>
         <w:t xml:space="preserve"> </w:t>
       </w:r>
+      <w:proofErr w:type="gramStart"/>
       <w:r>
         <w:rPr>
           <w:color w:val="2A704D"/>
@@ -3609,6 +3922,7 @@
         </w:rPr>
         <w:t>th</w:t>
       </w:r>
+      <w:proofErr w:type="gramEnd"/>
       <w:r>
         <w:rPr>
           <w:color w:val="2A704D"/>
@@ -3659,7 +3973,51 @@
           <w:w w:val="85"/>
           <w:sz w:val="18"/>
         </w:rPr>
-        <w:t>“Experiencia transformadora”</w:t>
+        <w:t>“</w:t>
+      </w:r>
+      <w:proofErr w:type="spellStart"/>
+      <w:r>
+        <w:rPr>
+          <w:rFonts w:ascii="Arial" w:hAnsi="Arial" w:cs="Arial"/>
+          <w:b/>
+          <w:color w:val="332E2B"/>
+          <w:w w:val="85"/>
+          <w:sz w:val="18"/>
+        </w:rPr>
+        <w:t>Experiencia</w:t>
+      </w:r>
+      <w:proofErr w:type="spellEnd"/>
+      <w:r>
+        <w:rPr>
+          <w:rFonts w:ascii="Arial" w:hAnsi="Arial" w:cs="Arial"/>
+          <w:b/>
+          <w:color w:val="332E2B"/>
+          <w:w w:val="85"/>
+          <w:sz w:val="18"/>
+        </w:rPr>
+        <w:t xml:space="preserve"> </w:t>
+      </w:r>
+      <w:proofErr w:type="spellStart"/>
+      <w:r>
+        <w:rPr>
+          <w:rFonts w:ascii="Arial" w:hAnsi="Arial" w:cs="Arial"/>
+          <w:b/>
+          <w:color w:val="332E2B"/>
+          <w:w w:val="85"/>
+          <w:sz w:val="18"/>
+        </w:rPr>
+        <w:t>transformadora</w:t>
+      </w:r>
+      <w:proofErr w:type="spellEnd"/>
+      <w:r>
+        <w:rPr>
+          <w:rFonts w:ascii="Arial" w:hAnsi="Arial" w:cs="Arial"/>
+          <w:b/>
+          <w:color w:val="332E2B"/>
+          <w:w w:val="85"/>
+          <w:sz w:val="18"/>
+        </w:rPr>
+        <w:t>”</w:t>
       </w:r>
       <w:r>
         <w:rPr>
@@ -3729,7 +4087,27 @@
           <w:sz w:val="16"/>
           <w:szCs w:val="20"/>
         </w:rPr>
-        <w:t xml:space="preserve">17:00 – 18:00 hrs </w:t>
+        <w:t xml:space="preserve">17:00 – 18:00 </w:t>
+      </w:r>
+      <w:proofErr w:type="spellStart"/>
+      <w:r>
+        <w:rPr>
+          <w:rFonts w:ascii="Arial" w:hAnsi="Arial" w:cs="Arial"/>
+          <w:color w:val="7E7E7E"/>
+          <w:sz w:val="16"/>
+          <w:szCs w:val="20"/>
+        </w:rPr>
+        <w:t>hrs</w:t>
+      </w:r>
+      <w:proofErr w:type="spellEnd"/>
+      <w:r>
+        <w:rPr>
+          <w:rFonts w:ascii="Arial" w:hAnsi="Arial" w:cs="Arial"/>
+          <w:color w:val="7E7E7E"/>
+          <w:sz w:val="16"/>
+          <w:szCs w:val="20"/>
+        </w:rPr>
+        <w:t xml:space="preserve"> </w:t>
       </w:r>
       <w:r>
         <w:rPr>
@@ -3834,7 +4212,51 @@
           <w:w w:val="90"/>
           <w:sz w:val="18"/>
         </w:rPr>
-        <w:t>“Experiencia grupal”–</w:t>
+        <w:t>“</w:t>
+      </w:r>
+      <w:proofErr w:type="spellStart"/>
+      <w:r>
+        <w:rPr>
+          <w:rFonts w:ascii="Arial" w:hAnsi="Arial" w:cs="Arial"/>
+          <w:b/>
+          <w:color w:val="332E2B"/>
+          <w:w w:val="90"/>
+          <w:sz w:val="18"/>
+        </w:rPr>
+        <w:t>Experiencia</w:t>
+      </w:r>
+      <w:proofErr w:type="spellEnd"/>
+      <w:r>
+        <w:rPr>
+          <w:rFonts w:ascii="Arial" w:hAnsi="Arial" w:cs="Arial"/>
+          <w:b/>
+          <w:color w:val="332E2B"/>
+          <w:w w:val="90"/>
+          <w:sz w:val="18"/>
+        </w:rPr>
+        <w:t xml:space="preserve"> </w:t>
+      </w:r>
+      <w:proofErr w:type="spellStart"/>
+      <w:r>
+        <w:rPr>
+          <w:rFonts w:ascii="Arial" w:hAnsi="Arial" w:cs="Arial"/>
+          <w:b/>
+          <w:color w:val="332E2B"/>
+          <w:w w:val="90"/>
+          <w:sz w:val="18"/>
+        </w:rPr>
+        <w:t>grupal</w:t>
+      </w:r>
+      <w:proofErr w:type="spellEnd"/>
+      <w:r>
+        <w:rPr>
+          <w:rFonts w:ascii="Arial" w:hAnsi="Arial" w:cs="Arial"/>
+          <w:b/>
+          <w:color w:val="332E2B"/>
+          <w:w w:val="90"/>
+          <w:sz w:val="18"/>
+        </w:rPr>
+        <w:t>”–</w:t>
       </w:r>
       <w:r>
         <w:rPr>
@@ -3888,8 +4310,20 @@
           <w:sz w:val="16"/>
           <w:szCs w:val="20"/>
         </w:rPr>
-        <w:t>19:00 hrs</w:t>
-      </w:r>
+        <w:t xml:space="preserve">19:00 </w:t>
+      </w:r>
+      <w:proofErr w:type="spellStart"/>
+      <w:r>
+        <w:rPr>
+          <w:rFonts w:ascii="Arial" w:hAnsi="Arial" w:cs="Arial"/>
+          <w:bCs/>
+          <w:color w:val="7E7E7E"/>
+          <w:sz w:val="16"/>
+          <w:szCs w:val="20"/>
+        </w:rPr>
+        <w:t>hrs</w:t>
+      </w:r>
+      <w:proofErr w:type="spellEnd"/>
     </w:p>
     <w:p>
       <w:pPr>
@@ -4029,8 +4463,20 @@
           <w:sz w:val="16"/>
           <w:szCs w:val="20"/>
         </w:rPr>
-        <w:t>19:00 hrs</w:t>
-      </w:r>
+        <w:t xml:space="preserve">19:00 </w:t>
+      </w:r>
+      <w:proofErr w:type="spellStart"/>
+      <w:r>
+        <w:rPr>
+          <w:rFonts w:ascii="Arial" w:hAnsi="Arial" w:cs="Arial"/>
+          <w:bCs/>
+          <w:color w:val="7E7E7E"/>
+          <w:sz w:val="16"/>
+          <w:szCs w:val="20"/>
+        </w:rPr>
+        <w:t>hrs</w:t>
+      </w:r>
+      <w:proofErr w:type="spellEnd"/>
     </w:p>
     <w:p>
       <w:pPr>
@@ -4227,6 +4673,7 @@
         </w:rPr>
         <w:t xml:space="preserve"> </w:t>
       </w:r>
+      <w:proofErr w:type="gramStart"/>
       <w:r>
         <w:rPr>
           <w:color w:val="2A704D"/>
@@ -4242,6 +4689,7 @@
         </w:rPr>
         <w:t>th</w:t>
       </w:r>
+      <w:proofErr w:type="gramEnd"/>
       <w:r>
         <w:rPr>
           <w:color w:val="2A704D"/>
@@ -4293,7 +4741,51 @@
           <w:w w:val="85"/>
           <w:sz w:val="18"/>
         </w:rPr>
-        <w:t>“Experiencia transformadora”</w:t>
+        <w:t>“</w:t>
+      </w:r>
+      <w:proofErr w:type="spellStart"/>
+      <w:r>
+        <w:rPr>
+          <w:rFonts w:ascii="Arial" w:hAnsi="Arial" w:cs="Arial"/>
+          <w:b/>
+          <w:color w:val="332E2B"/>
+          <w:w w:val="85"/>
+          <w:sz w:val="18"/>
+        </w:rPr>
+        <w:t>Experiencia</w:t>
+      </w:r>
+      <w:proofErr w:type="spellEnd"/>
+      <w:r>
+        <w:rPr>
+          <w:rFonts w:ascii="Arial" w:hAnsi="Arial" w:cs="Arial"/>
+          <w:b/>
+          <w:color w:val="332E2B"/>
+          <w:w w:val="85"/>
+          <w:sz w:val="18"/>
+        </w:rPr>
+        <w:t xml:space="preserve"> </w:t>
+      </w:r>
+      <w:proofErr w:type="spellStart"/>
+      <w:r>
+        <w:rPr>
+          <w:rFonts w:ascii="Arial" w:hAnsi="Arial" w:cs="Arial"/>
+          <w:b/>
+          <w:color w:val="332E2B"/>
+          <w:w w:val="85"/>
+          <w:sz w:val="18"/>
+        </w:rPr>
+        <w:t>transformadora</w:t>
+      </w:r>
+      <w:proofErr w:type="spellEnd"/>
+      <w:r>
+        <w:rPr>
+          <w:rFonts w:ascii="Arial" w:hAnsi="Arial" w:cs="Arial"/>
+          <w:b/>
+          <w:color w:val="332E2B"/>
+          <w:w w:val="85"/>
+          <w:sz w:val="18"/>
+        </w:rPr>
+        <w:t>”</w:t>
       </w:r>
       <w:r>
         <w:rPr>
@@ -4360,7 +4852,25 @@
           <w:color w:val="7E7E7E"/>
           <w:sz w:val="18"/>
         </w:rPr>
-        <w:t xml:space="preserve">17:00 – 18:00 hrs </w:t>
+        <w:t xml:space="preserve">17:00 – 18:00 </w:t>
+      </w:r>
+      <w:proofErr w:type="spellStart"/>
+      <w:r>
+        <w:rPr>
+          <w:rFonts w:ascii="Arial" w:hAnsi="Arial" w:cs="Arial"/>
+          <w:color w:val="7E7E7E"/>
+          <w:sz w:val="18"/>
+        </w:rPr>
+        <w:t>hrs</w:t>
+      </w:r>
+      <w:proofErr w:type="spellEnd"/>
+      <w:r>
+        <w:rPr>
+          <w:rFonts w:ascii="Arial" w:hAnsi="Arial" w:cs="Arial"/>
+          <w:color w:val="7E7E7E"/>
+          <w:sz w:val="18"/>
+        </w:rPr>
+        <w:t xml:space="preserve"> </w:t>
       </w:r>
       <w:r>
         <w:rPr>
@@ -4460,7 +4970,51 @@
           <w:w w:val="90"/>
           <w:sz w:val="18"/>
         </w:rPr>
-        <w:t>“Experiencia grupal”–</w:t>
+        <w:t>“</w:t>
+      </w:r>
+      <w:proofErr w:type="spellStart"/>
+      <w:r>
+        <w:rPr>
+          <w:rFonts w:ascii="Arial" w:hAnsi="Arial" w:cs="Arial"/>
+          <w:b/>
+          <w:color w:val="332E2B"/>
+          <w:w w:val="90"/>
+          <w:sz w:val="18"/>
+        </w:rPr>
+        <w:t>Experiencia</w:t>
+      </w:r>
+      <w:proofErr w:type="spellEnd"/>
+      <w:r>
+        <w:rPr>
+          <w:rFonts w:ascii="Arial" w:hAnsi="Arial" w:cs="Arial"/>
+          <w:b/>
+          <w:color w:val="332E2B"/>
+          <w:w w:val="90"/>
+          <w:sz w:val="18"/>
+        </w:rPr>
+        <w:t xml:space="preserve"> </w:t>
+      </w:r>
+      <w:proofErr w:type="spellStart"/>
+      <w:r>
+        <w:rPr>
+          <w:rFonts w:ascii="Arial" w:hAnsi="Arial" w:cs="Arial"/>
+          <w:b/>
+          <w:color w:val="332E2B"/>
+          <w:w w:val="90"/>
+          <w:sz w:val="18"/>
+        </w:rPr>
+        <w:t>grupal</w:t>
+      </w:r>
+      <w:proofErr w:type="spellEnd"/>
+      <w:r>
+        <w:rPr>
+          <w:rFonts w:ascii="Arial" w:hAnsi="Arial" w:cs="Arial"/>
+          <w:b/>
+          <w:color w:val="332E2B"/>
+          <w:w w:val="90"/>
+          <w:sz w:val="18"/>
+        </w:rPr>
+        <w:t>”–</w:t>
       </w:r>
       <w:r>
         <w:rPr>
@@ -4531,6 +5085,7 @@
         </w:rPr>
         <w:t xml:space="preserve"> </w:t>
       </w:r>
+      <w:proofErr w:type="spellStart"/>
       <w:r>
         <w:rPr>
           <w:rFonts w:ascii="Arial" w:hAnsi="Arial" w:cs="Arial"/>
@@ -4541,6 +5096,7 @@
         </w:rPr>
         <w:t>hrs</w:t>
       </w:r>
+      <w:proofErr w:type="spellEnd"/>
     </w:p>
     <w:p>
       <w:pPr>
@@ -4758,6 +5314,7 @@
         </w:rPr>
         <w:t xml:space="preserve"> </w:t>
       </w:r>
+      <w:proofErr w:type="spellStart"/>
       <w:r>
         <w:rPr>
           <w:rFonts w:ascii="Arial" w:hAnsi="Arial" w:cs="Arial"/>
@@ -4768,6 +5325,7 @@
         </w:rPr>
         <w:t>hrs</w:t>
       </w:r>
+      <w:proofErr w:type="spellEnd"/>
     </w:p>
     <w:p>
       <w:pPr>
@@ -5086,6 +5644,7 @@
         </w:rPr>
         <w:t xml:space="preserve"> </w:t>
       </w:r>
+      <w:proofErr w:type="gramStart"/>
       <w:r>
         <w:rPr>
           <w:color w:val="2A704D"/>
@@ -5101,6 +5660,7 @@
         </w:rPr>
         <w:t>th</w:t>
       </w:r>
+      <w:proofErr w:type="gramEnd"/>
       <w:r>
         <w:rPr>
           <w:color w:val="2A704D"/>
@@ -5151,7 +5711,51 @@
           <w:w w:val="85"/>
           <w:sz w:val="18"/>
         </w:rPr>
-        <w:t>“Experiencia transformadora”</w:t>
+        <w:t>“</w:t>
+      </w:r>
+      <w:proofErr w:type="spellStart"/>
+      <w:r>
+        <w:rPr>
+          <w:rFonts w:ascii="Arial" w:hAnsi="Arial" w:cs="Arial"/>
+          <w:b/>
+          <w:color w:val="332E2B"/>
+          <w:w w:val="85"/>
+          <w:sz w:val="18"/>
+        </w:rPr>
+        <w:t>Experiencia</w:t>
+      </w:r>
+      <w:proofErr w:type="spellEnd"/>
+      <w:r>
+        <w:rPr>
+          <w:rFonts w:ascii="Arial" w:hAnsi="Arial" w:cs="Arial"/>
+          <w:b/>
+          <w:color w:val="332E2B"/>
+          <w:w w:val="85"/>
+          <w:sz w:val="18"/>
+        </w:rPr>
+        <w:t xml:space="preserve"> </w:t>
+      </w:r>
+      <w:proofErr w:type="spellStart"/>
+      <w:r>
+        <w:rPr>
+          <w:rFonts w:ascii="Arial" w:hAnsi="Arial" w:cs="Arial"/>
+          <w:b/>
+          <w:color w:val="332E2B"/>
+          <w:w w:val="85"/>
+          <w:sz w:val="18"/>
+        </w:rPr>
+        <w:t>transformadora</w:t>
+      </w:r>
+      <w:proofErr w:type="spellEnd"/>
+      <w:r>
+        <w:rPr>
+          <w:rFonts w:ascii="Arial" w:hAnsi="Arial" w:cs="Arial"/>
+          <w:b/>
+          <w:color w:val="332E2B"/>
+          <w:w w:val="85"/>
+          <w:sz w:val="18"/>
+        </w:rPr>
+        <w:t>”</w:t>
       </w:r>
       <w:r>
         <w:rPr>
@@ -5221,7 +5825,27 @@
           <w:sz w:val="16"/>
           <w:szCs w:val="20"/>
         </w:rPr>
-        <w:t xml:space="preserve">17:00 – 18:00 hrs </w:t>
+        <w:t xml:space="preserve">17:00 – 18:00 </w:t>
+      </w:r>
+      <w:proofErr w:type="spellStart"/>
+      <w:r>
+        <w:rPr>
+          <w:rFonts w:ascii="Arial" w:hAnsi="Arial" w:cs="Arial"/>
+          <w:color w:val="7E7E7E"/>
+          <w:sz w:val="16"/>
+          <w:szCs w:val="20"/>
+        </w:rPr>
+        <w:t>hrs</w:t>
+      </w:r>
+      <w:proofErr w:type="spellEnd"/>
+      <w:r>
+        <w:rPr>
+          <w:rFonts w:ascii="Arial" w:hAnsi="Arial" w:cs="Arial"/>
+          <w:color w:val="7E7E7E"/>
+          <w:sz w:val="16"/>
+          <w:szCs w:val="20"/>
+        </w:rPr>
+        <w:t xml:space="preserve"> </w:t>
       </w:r>
       <w:r>
         <w:rPr>
@@ -5327,7 +5951,51 @@
           <w:w w:val="90"/>
           <w:sz w:val="18"/>
         </w:rPr>
-        <w:t>“Experiencia grupal”–</w:t>
+        <w:t>“</w:t>
+      </w:r>
+      <w:proofErr w:type="spellStart"/>
+      <w:r>
+        <w:rPr>
+          <w:rFonts w:ascii="Arial" w:hAnsi="Arial" w:cs="Arial"/>
+          <w:b/>
+          <w:color w:val="332E2B"/>
+          <w:w w:val="90"/>
+          <w:sz w:val="18"/>
+        </w:rPr>
+        <w:t>Experiencia</w:t>
+      </w:r>
+      <w:proofErr w:type="spellEnd"/>
+      <w:r>
+        <w:rPr>
+          <w:rFonts w:ascii="Arial" w:hAnsi="Arial" w:cs="Arial"/>
+          <w:b/>
+          <w:color w:val="332E2B"/>
+          <w:w w:val="90"/>
+          <w:sz w:val="18"/>
+        </w:rPr>
+        <w:t xml:space="preserve"> </w:t>
+      </w:r>
+      <w:proofErr w:type="spellStart"/>
+      <w:r>
+        <w:rPr>
+          <w:rFonts w:ascii="Arial" w:hAnsi="Arial" w:cs="Arial"/>
+          <w:b/>
+          <w:color w:val="332E2B"/>
+          <w:w w:val="90"/>
+          <w:sz w:val="18"/>
+        </w:rPr>
+        <w:t>grupal</w:t>
+      </w:r>
+      <w:proofErr w:type="spellEnd"/>
+      <w:r>
+        <w:rPr>
+          <w:rFonts w:ascii="Arial" w:hAnsi="Arial" w:cs="Arial"/>
+          <w:b/>
+          <w:color w:val="332E2B"/>
+          <w:w w:val="90"/>
+          <w:sz w:val="18"/>
+        </w:rPr>
+        <w:t>”–</w:t>
       </w:r>
       <w:r>
         <w:rPr>
@@ -5381,8 +6049,20 @@
           <w:sz w:val="16"/>
           <w:szCs w:val="20"/>
         </w:rPr>
-        <w:t>19:00 hrs</w:t>
-      </w:r>
+        <w:t xml:space="preserve">19:00 </w:t>
+      </w:r>
+      <w:proofErr w:type="spellStart"/>
+      <w:r>
+        <w:rPr>
+          <w:rFonts w:ascii="Arial" w:hAnsi="Arial" w:cs="Arial"/>
+          <w:bCs/>
+          <w:color w:val="7E7E7E"/>
+          <w:sz w:val="16"/>
+          <w:szCs w:val="20"/>
+        </w:rPr>
+        <w:t>hrs</w:t>
+      </w:r>
+      <w:proofErr w:type="spellEnd"/>
     </w:p>
     <w:p>
       <w:pPr>
@@ -5522,8 +6202,20 @@
           <w:sz w:val="16"/>
           <w:szCs w:val="20"/>
         </w:rPr>
-        <w:t>19:00 hrs</w:t>
-      </w:r>
+        <w:t xml:space="preserve">19:00 </w:t>
+      </w:r>
+      <w:proofErr w:type="spellStart"/>
+      <w:r>
+        <w:rPr>
+          <w:rFonts w:ascii="Arial" w:hAnsi="Arial" w:cs="Arial"/>
+          <w:bCs/>
+          <w:color w:val="7E7E7E"/>
+          <w:sz w:val="16"/>
+          <w:szCs w:val="20"/>
+        </w:rPr>
+        <w:t>hrs</w:t>
+      </w:r>
+      <w:proofErr w:type="spellEnd"/>
     </w:p>
     <w:p>
       <w:pPr>
@@ -5720,6 +6412,7 @@
         </w:rPr>
         <w:t xml:space="preserve"> </w:t>
       </w:r>
+      <w:proofErr w:type="gramStart"/>
       <w:r>
         <w:rPr>
           <w:color w:val="2A704D"/>
@@ -5735,6 +6428,7 @@
         </w:rPr>
         <w:t>th</w:t>
       </w:r>
+      <w:proofErr w:type="gramEnd"/>
       <w:r>
         <w:rPr>
           <w:color w:val="2A704D"/>
@@ -5786,7 +6480,51 @@
           <w:w w:val="85"/>
           <w:sz w:val="18"/>
         </w:rPr>
-        <w:t>“Experiencia transformadora”</w:t>
+        <w:t>“</w:t>
+      </w:r>
+      <w:proofErr w:type="spellStart"/>
+      <w:r>
+        <w:rPr>
+          <w:rFonts w:ascii="Arial" w:hAnsi="Arial" w:cs="Arial"/>
+          <w:b/>
+          <w:color w:val="332E2B"/>
+          <w:w w:val="85"/>
+          <w:sz w:val="18"/>
+        </w:rPr>
+        <w:t>Experiencia</w:t>
+      </w:r>
+      <w:proofErr w:type="spellEnd"/>
+      <w:r>
+        <w:rPr>
+          <w:rFonts w:ascii="Arial" w:hAnsi="Arial" w:cs="Arial"/>
+          <w:b/>
+          <w:color w:val="332E2B"/>
+          <w:w w:val="85"/>
+          <w:sz w:val="18"/>
+        </w:rPr>
+        <w:t xml:space="preserve"> </w:t>
+      </w:r>
+      <w:proofErr w:type="spellStart"/>
+      <w:r>
+        <w:rPr>
+          <w:rFonts w:ascii="Arial" w:hAnsi="Arial" w:cs="Arial"/>
+          <w:b/>
+          <w:color w:val="332E2B"/>
+          <w:w w:val="85"/>
+          <w:sz w:val="18"/>
+        </w:rPr>
+        <w:t>transformadora</w:t>
+      </w:r>
+      <w:proofErr w:type="spellEnd"/>
+      <w:r>
+        <w:rPr>
+          <w:rFonts w:ascii="Arial" w:hAnsi="Arial" w:cs="Arial"/>
+          <w:b/>
+          <w:color w:val="332E2B"/>
+          <w:w w:val="85"/>
+          <w:sz w:val="18"/>
+        </w:rPr>
+        <w:t>”</w:t>
       </w:r>
       <w:r>
         <w:rPr>
@@ -5853,7 +6591,25 @@
           <w:color w:val="7E7E7E"/>
           <w:sz w:val="18"/>
         </w:rPr>
-        <w:t xml:space="preserve">17:00 – 18:00 hrs </w:t>
+        <w:t xml:space="preserve">17:00 – 18:00 </w:t>
+      </w:r>
+      <w:proofErr w:type="spellStart"/>
+      <w:r>
+        <w:rPr>
+          <w:rFonts w:ascii="Arial" w:hAnsi="Arial" w:cs="Arial"/>
+          <w:color w:val="7E7E7E"/>
+          <w:sz w:val="18"/>
+        </w:rPr>
+        <w:t>hrs</w:t>
+      </w:r>
+      <w:proofErr w:type="spellEnd"/>
+      <w:r>
+        <w:rPr>
+          <w:rFonts w:ascii="Arial" w:hAnsi="Arial" w:cs="Arial"/>
+          <w:color w:val="7E7E7E"/>
+          <w:sz w:val="18"/>
+        </w:rPr>
+        <w:t xml:space="preserve"> </w:t>
       </w:r>
       <w:r>
         <w:rPr>
@@ -5953,7 +6709,51 @@
           <w:w w:val="90"/>
           <w:sz w:val="18"/>
         </w:rPr>
-        <w:t>“Experiencia grupal”–</w:t>
+        <w:t>“</w:t>
+      </w:r>
+      <w:proofErr w:type="spellStart"/>
+      <w:r>
+        <w:rPr>
+          <w:rFonts w:ascii="Arial" w:hAnsi="Arial" w:cs="Arial"/>
+          <w:b/>
+          <w:color w:val="332E2B"/>
+          <w:w w:val="90"/>
+          <w:sz w:val="18"/>
+        </w:rPr>
+        <w:t>Experiencia</w:t>
+      </w:r>
+      <w:proofErr w:type="spellEnd"/>
+      <w:r>
+        <w:rPr>
+          <w:rFonts w:ascii="Arial" w:hAnsi="Arial" w:cs="Arial"/>
+          <w:b/>
+          <w:color w:val="332E2B"/>
+          <w:w w:val="90"/>
+          <w:sz w:val="18"/>
+        </w:rPr>
+        <w:t xml:space="preserve"> </w:t>
+      </w:r>
+      <w:proofErr w:type="spellStart"/>
+      <w:r>
+        <w:rPr>
+          <w:rFonts w:ascii="Arial" w:hAnsi="Arial" w:cs="Arial"/>
+          <w:b/>
+          <w:color w:val="332E2B"/>
+          <w:w w:val="90"/>
+          <w:sz w:val="18"/>
+        </w:rPr>
+        <w:t>grupal</w:t>
+      </w:r>
+      <w:proofErr w:type="spellEnd"/>
+      <w:r>
+        <w:rPr>
+          <w:rFonts w:ascii="Arial" w:hAnsi="Arial" w:cs="Arial"/>
+          <w:b/>
+          <w:color w:val="332E2B"/>
+          <w:w w:val="90"/>
+          <w:sz w:val="18"/>
+        </w:rPr>
+        <w:t>”–</w:t>
       </w:r>
       <w:r>
         <w:rPr>
@@ -6024,6 +6824,7 @@
         </w:rPr>
         <w:t xml:space="preserve"> </w:t>
       </w:r>
+      <w:proofErr w:type="spellStart"/>
       <w:r>
         <w:rPr>
           <w:rFonts w:ascii="Arial" w:hAnsi="Arial" w:cs="Arial"/>
@@ -6034,6 +6835,7 @@
         </w:rPr>
         <w:t>hrs</w:t>
       </w:r>
+      <w:proofErr w:type="spellEnd"/>
     </w:p>
     <w:p>
       <w:pPr>
@@ -6250,6 +7052,7 @@
         </w:rPr>
         <w:t xml:space="preserve"> </w:t>
       </w:r>
+      <w:proofErr w:type="spellStart"/>
       <w:r>
         <w:rPr>
           <w:rFonts w:ascii="Arial" w:hAnsi="Arial" w:cs="Arial"/>
@@ -6260,6 +7063,7 @@
         </w:rPr>
         <w:t>hrs</w:t>
       </w:r>
+      <w:proofErr w:type="spellEnd"/>
     </w:p>
     <w:p>
       <w:pPr>
@@ -6539,6 +7343,7 @@
         </w:rPr>
         <w:t xml:space="preserve"> </w:t>
       </w:r>
+      <w:proofErr w:type="gramStart"/>
       <w:r>
         <w:rPr>
           <w:color w:val="2A704D"/>
@@ -6554,6 +7359,7 @@
         </w:rPr>
         <w:t>th</w:t>
       </w:r>
+      <w:proofErr w:type="gramEnd"/>
       <w:r>
         <w:rPr>
           <w:color w:val="2A704D"/>
@@ -6604,7 +7410,51 @@
           <w:w w:val="85"/>
           <w:sz w:val="18"/>
         </w:rPr>
-        <w:t>“Experiencia transformadora”</w:t>
+        <w:t>“</w:t>
+      </w:r>
+      <w:proofErr w:type="spellStart"/>
+      <w:r>
+        <w:rPr>
+          <w:rFonts w:ascii="Arial" w:hAnsi="Arial" w:cs="Arial"/>
+          <w:b/>
+          <w:color w:val="332E2B"/>
+          <w:w w:val="85"/>
+          <w:sz w:val="18"/>
+        </w:rPr>
+        <w:t>Experiencia</w:t>
+      </w:r>
+      <w:proofErr w:type="spellEnd"/>
+      <w:r>
+        <w:rPr>
+          <w:rFonts w:ascii="Arial" w:hAnsi="Arial" w:cs="Arial"/>
+          <w:b/>
+          <w:color w:val="332E2B"/>
+          <w:w w:val="85"/>
+          <w:sz w:val="18"/>
+        </w:rPr>
+        <w:t xml:space="preserve"> </w:t>
+      </w:r>
+      <w:proofErr w:type="spellStart"/>
+      <w:r>
+        <w:rPr>
+          <w:rFonts w:ascii="Arial" w:hAnsi="Arial" w:cs="Arial"/>
+          <w:b/>
+          <w:color w:val="332E2B"/>
+          <w:w w:val="85"/>
+          <w:sz w:val="18"/>
+        </w:rPr>
+        <w:t>transformadora</w:t>
+      </w:r>
+      <w:proofErr w:type="spellEnd"/>
+      <w:r>
+        <w:rPr>
+          <w:rFonts w:ascii="Arial" w:hAnsi="Arial" w:cs="Arial"/>
+          <w:b/>
+          <w:color w:val="332E2B"/>
+          <w:w w:val="85"/>
+          <w:sz w:val="18"/>
+        </w:rPr>
+        <w:t>”</w:t>
       </w:r>
       <w:r>
         <w:rPr>
@@ -6674,7 +7524,27 @@
           <w:sz w:val="16"/>
           <w:szCs w:val="20"/>
         </w:rPr>
-        <w:t xml:space="preserve">17:00 – 18:00 hrs </w:t>
+        <w:t xml:space="preserve">17:00 – 18:00 </w:t>
+      </w:r>
+      <w:proofErr w:type="spellStart"/>
+      <w:r>
+        <w:rPr>
+          <w:rFonts w:ascii="Arial" w:hAnsi="Arial" w:cs="Arial"/>
+          <w:color w:val="7E7E7E"/>
+          <w:sz w:val="16"/>
+          <w:szCs w:val="20"/>
+        </w:rPr>
+        <w:t>hrs</w:t>
+      </w:r>
+      <w:proofErr w:type="spellEnd"/>
+      <w:r>
+        <w:rPr>
+          <w:rFonts w:ascii="Arial" w:hAnsi="Arial" w:cs="Arial"/>
+          <w:color w:val="7E7E7E"/>
+          <w:sz w:val="16"/>
+          <w:szCs w:val="20"/>
+        </w:rPr>
+        <w:t xml:space="preserve"> </w:t>
       </w:r>
       <w:r>
         <w:rPr>
@@ -6779,7 +7649,51 @@
           <w:w w:val="90"/>
           <w:sz w:val="18"/>
         </w:rPr>
-        <w:t>“Experiencia grupal”–</w:t>
+        <w:t>“</w:t>
+      </w:r>
+      <w:proofErr w:type="spellStart"/>
+      <w:r>
+        <w:rPr>
+          <w:rFonts w:ascii="Arial" w:hAnsi="Arial" w:cs="Arial"/>
+          <w:b/>
+          <w:color w:val="332E2B"/>
+          <w:w w:val="90"/>
+          <w:sz w:val="18"/>
+        </w:rPr>
+        <w:t>Experiencia</w:t>
+      </w:r>
+      <w:proofErr w:type="spellEnd"/>
+      <w:r>
+        <w:rPr>
+          <w:rFonts w:ascii="Arial" w:hAnsi="Arial" w:cs="Arial"/>
+          <w:b/>
+          <w:color w:val="332E2B"/>
+          <w:w w:val="90"/>
+          <w:sz w:val="18"/>
+        </w:rPr>
+        <w:t xml:space="preserve"> </w:t>
+      </w:r>
+      <w:proofErr w:type="spellStart"/>
+      <w:r>
+        <w:rPr>
+          <w:rFonts w:ascii="Arial" w:hAnsi="Arial" w:cs="Arial"/>
+          <w:b/>
+          <w:color w:val="332E2B"/>
+          <w:w w:val="90"/>
+          <w:sz w:val="18"/>
+        </w:rPr>
+        <w:t>grupal</w:t>
+      </w:r>
+      <w:proofErr w:type="spellEnd"/>
+      <w:r>
+        <w:rPr>
+          <w:rFonts w:ascii="Arial" w:hAnsi="Arial" w:cs="Arial"/>
+          <w:b/>
+          <w:color w:val="332E2B"/>
+          <w:w w:val="90"/>
+          <w:sz w:val="18"/>
+        </w:rPr>
+        <w:t>”–</w:t>
       </w:r>
       <w:r>
         <w:rPr>
@@ -6833,8 +7747,20 @@
           <w:sz w:val="16"/>
           <w:szCs w:val="20"/>
         </w:rPr>
-        <w:t>19:00 hrs</w:t>
-      </w:r>
+        <w:t xml:space="preserve">19:00 </w:t>
+      </w:r>
+      <w:proofErr w:type="spellStart"/>
+      <w:r>
+        <w:rPr>
+          <w:rFonts w:ascii="Arial" w:hAnsi="Arial" w:cs="Arial"/>
+          <w:bCs/>
+          <w:color w:val="7E7E7E"/>
+          <w:sz w:val="16"/>
+          <w:szCs w:val="20"/>
+        </w:rPr>
+        <w:t>hrs</w:t>
+      </w:r>
+      <w:proofErr w:type="spellEnd"/>
     </w:p>
     <w:p>
       <w:pPr>
@@ -6973,8 +7899,20 @@
           <w:sz w:val="16"/>
           <w:szCs w:val="20"/>
         </w:rPr>
-        <w:t>19:00 hrs</w:t>
-      </w:r>
+        <w:t xml:space="preserve">19:00 </w:t>
+      </w:r>
+      <w:proofErr w:type="spellStart"/>
+      <w:r>
+        <w:rPr>
+          <w:rFonts w:ascii="Arial" w:hAnsi="Arial" w:cs="Arial"/>
+          <w:bCs/>
+          <w:color w:val="7E7E7E"/>
+          <w:sz w:val="16"/>
+          <w:szCs w:val="20"/>
+        </w:rPr>
+        <w:t>hrs</w:t>
+      </w:r>
+      <w:proofErr w:type="spellEnd"/>
     </w:p>
     <w:p>
       <w:pPr>
@@ -7325,6 +8263,7 @@
         </w:rPr>
         <w:t xml:space="preserve"> </w:t>
       </w:r>
+      <w:proofErr w:type="spellStart"/>
       <w:r>
         <w:rPr>
           <w:rFonts w:ascii="Arial" w:hAnsi="Arial" w:cs="Arial"/>
@@ -7336,6 +8275,7 @@
         </w:rPr>
         <w:t>Meliponarium</w:t>
       </w:r>
+      <w:proofErr w:type="spellEnd"/>
     </w:p>
     <w:p>
       <w:pPr>
@@ -7745,6 +8685,7 @@
         </w:rPr>
         <w:t xml:space="preserve"> </w:t>
       </w:r>
+      <w:proofErr w:type="gramStart"/>
       <w:r>
         <w:rPr>
           <w:rFonts w:ascii="Arial" w:hAnsi="Arial" w:cs="Arial"/>
@@ -7756,6 +8697,7 @@
         </w:rPr>
         <w:t>bees</w:t>
       </w:r>
+      <w:proofErr w:type="gramEnd"/>
       <w:r>
         <w:rPr>
           <w:rFonts w:ascii="Arial" w:hAnsi="Arial" w:cs="Arial"/>
@@ -8147,6 +9089,7 @@
         </w:rPr>
         <w:t xml:space="preserve"> </w:t>
       </w:r>
+      <w:proofErr w:type="gramStart"/>
       <w:r>
         <w:rPr>
           <w:rFonts w:ascii="Arial" w:hAnsi="Arial" w:cs="Arial"/>
@@ -8157,6 +9100,7 @@
         </w:rPr>
         <w:t>made</w:t>
       </w:r>
+      <w:proofErr w:type="gramEnd"/>
       <w:r>
         <w:rPr>
           <w:rFonts w:ascii="Arial" w:hAnsi="Arial" w:cs="Arial"/>
@@ -9269,6 +10213,7 @@
         </w:rPr>
         <w:t xml:space="preserve"> </w:t>
       </w:r>
+      <w:proofErr w:type="gramStart"/>
       <w:r>
         <w:rPr>
           <w:rFonts w:ascii="Arial" w:hAnsi="Arial" w:cs="Arial"/>
@@ -9279,6 +10224,7 @@
         </w:rPr>
         <w:t>prior</w:t>
       </w:r>
+      <w:proofErr w:type="gramEnd"/>
       <w:r>
         <w:rPr>
           <w:rFonts w:ascii="Arial" w:hAnsi="Arial" w:cs="Arial"/>
@@ -9377,6 +10323,7 @@
         </w:rPr>
         <w:t xml:space="preserve"> </w:t>
       </w:r>
+      <w:proofErr w:type="gramStart"/>
       <w:r>
         <w:rPr>
           <w:rFonts w:ascii="Arial" w:hAnsi="Arial" w:cs="Arial"/>
@@ -9385,8 +10332,31 @@
           <w:sz w:val="16"/>
           <w:szCs w:val="20"/>
         </w:rPr>
-        <w:t>guest requires any modification or cancellation this must be requested to</w:t>
-      </w:r>
+        <w:t>guest</w:t>
+      </w:r>
+      <w:proofErr w:type="gramEnd"/>
+      <w:r>
+        <w:rPr>
+          <w:rFonts w:ascii="Arial" w:hAnsi="Arial" w:cs="Arial"/>
+          <w:color w:val="585858"/>
+          <w:spacing w:val="-6"/>
+          <w:sz w:val="16"/>
+          <w:szCs w:val="20"/>
+        </w:rPr>
+        <w:t xml:space="preserve"> requires any modification or cancellation this must be requested </w:t>
+      </w:r>
+      <w:proofErr w:type="gramStart"/>
+      <w:r>
+        <w:rPr>
+          <w:rFonts w:ascii="Arial" w:hAnsi="Arial" w:cs="Arial"/>
+          <w:color w:val="585858"/>
+          <w:spacing w:val="-6"/>
+          <w:sz w:val="16"/>
+          <w:szCs w:val="20"/>
+        </w:rPr>
+        <w:t>to</w:t>
+      </w:r>
+      <w:proofErr w:type="gramEnd"/>
       <w:r>
         <w:rPr>
           <w:rFonts w:ascii="Arial" w:hAnsi="Arial" w:cs="Arial"/>
@@ -9873,6 +10843,7 @@
         </w:rPr>
         <w:t xml:space="preserve"> </w:t>
       </w:r>
+      <w:proofErr w:type="gramStart"/>
       <w:r>
         <w:rPr>
           <w:rFonts w:ascii="Arial" w:hAnsi="Arial" w:cs="Arial"/>
@@ -9883,6 +10854,7 @@
         </w:rPr>
         <w:t>period</w:t>
       </w:r>
+      <w:proofErr w:type="gramEnd"/>
       <w:r>
         <w:rPr>
           <w:rFonts w:ascii="Arial" w:hAnsi="Arial" w:cs="Arial"/>
@@ -10113,6 +11085,7 @@
         </w:rPr>
         <w:t xml:space="preserve"> </w:t>
       </w:r>
+      <w:proofErr w:type="gramStart"/>
       <w:r>
         <w:rPr>
           <w:rFonts w:ascii="Arial" w:hAnsi="Arial" w:cs="Arial"/>
@@ -10123,6 +11096,7 @@
         </w:rPr>
         <w:t>service,</w:t>
       </w:r>
+      <w:proofErr w:type="gramEnd"/>
       <w:r>
         <w:rPr>
           <w:rFonts w:ascii="Arial" w:hAnsi="Arial" w:cs="Arial"/>
@@ -10219,7 +11193,29 @@
           <w:sz w:val="16"/>
           <w:szCs w:val="20"/>
         </w:rPr>
-        <w:t>period less than 24 hours prior to the stipulated departure time, will</w:t>
+        <w:t xml:space="preserve">period less than 24 hours prior to the stipulated departure </w:t>
+      </w:r>
+      <w:proofErr w:type="gramStart"/>
+      <w:r>
+        <w:rPr>
+          <w:rFonts w:ascii="Arial" w:hAnsi="Arial" w:cs="Arial"/>
+          <w:color w:val="585858"/>
+          <w:spacing w:val="-6"/>
+          <w:sz w:val="16"/>
+          <w:szCs w:val="20"/>
+        </w:rPr>
+        <w:t>time,</w:t>
+      </w:r>
+      <w:proofErr w:type="gramEnd"/>
+      <w:r>
+        <w:rPr>
+          <w:rFonts w:ascii="Arial" w:hAnsi="Arial" w:cs="Arial"/>
+          <w:color w:val="585858"/>
+          <w:spacing w:val="-6"/>
+          <w:sz w:val="16"/>
+          <w:szCs w:val="20"/>
+        </w:rPr>
+        <w:t xml:space="preserve"> will</w:t>
       </w:r>
       <w:r>
         <w:rPr>
@@ -11559,6 +12555,7 @@
         </w:rPr>
         <w:t xml:space="preserve"> </w:t>
       </w:r>
+      <w:proofErr w:type="gramStart"/>
       <w:r>
         <w:rPr>
           <w:rFonts w:ascii="Arial" w:hAnsi="Arial" w:cs="Arial"/>
@@ -11609,6 +12606,7 @@
         </w:rPr>
         <w:t>minute</w:t>
       </w:r>
+      <w:proofErr w:type="gramEnd"/>
       <w:r>
         <w:rPr>
           <w:rFonts w:ascii="Arial" w:hAnsi="Arial" w:cs="Arial"/>
@@ -12008,6 +13006,7 @@
         </w:rPr>
         <w:t xml:space="preserve"> </w:t>
       </w:r>
+      <w:proofErr w:type="gramStart"/>
       <w:r>
         <w:rPr>
           <w:rFonts w:ascii="Arial" w:hAnsi="Arial" w:cs="Arial"/>
@@ -12020,6 +13019,7 @@
         </w:rPr>
         <w:t>case</w:t>
       </w:r>
+      <w:proofErr w:type="gramEnd"/>
       <w:r>
         <w:rPr>
           <w:rFonts w:ascii="Arial" w:hAnsi="Arial" w:cs="Arial"/>
@@ -12866,6 +13866,7 @@
         </w:rPr>
         <w:t xml:space="preserve">With warmest regards and wishing you a memorable stay, </w:t>
       </w:r>
+      <w:proofErr w:type="spellStart"/>
       <w:r>
         <w:rPr>
           <w:rFonts w:ascii="Arial" w:hAnsi="Arial" w:cs="Arial"/>
@@ -12877,6 +13878,7 @@
         </w:rPr>
         <w:t>Chablé</w:t>
       </w:r>
+      <w:proofErr w:type="spellEnd"/>
       <w:r>
         <w:rPr>
           <w:rFonts w:ascii="Arial" w:hAnsi="Arial" w:cs="Arial"/>

</xml_diff>